<commit_message>
polishing changes - traffic light colours on scores. score weightings altered. User can compare with previous score to check improvement
</commit_message>
<xml_diff>
--- a/Documentation/DissertationPlan.docx
+++ b/Documentation/DissertationPlan.docx
@@ -1,6 +1,6 @@
 
 <file path=word/document.xml><?xml version="1.0" encoding="utf-8"?>
-<w:document xmlns:wpc="http://schemas.microsoft.com/office/word/2010/wordprocessingCanvas" xmlns:cx="http://schemas.microsoft.com/office/drawing/2014/chartex" xmlns:cx1="http://schemas.microsoft.com/office/drawing/2015/9/8/chartex" xmlns:cx2="http://schemas.microsoft.com/office/drawing/2015/10/21/chartex" xmlns:cx3="http://schemas.microsoft.com/office/drawing/2016/5/9/chartex" xmlns:cx4="http://schemas.microsoft.com/office/drawing/2016/5/10/chartex" xmlns:cx5="http://schemas.microsoft.com/office/drawing/2016/5/11/chartex" xmlns:cx6="http://schemas.microsoft.com/office/drawing/2016/5/12/chartex" xmlns:cx7="http://schemas.microsoft.com/office/drawing/2016/5/13/chartex" xmlns:cx8="http://schemas.microsoft.com/office/drawing/2016/5/14/chartex" xmlns:mc="http://schemas.openxmlformats.org/markup-compatibility/2006" xmlns:aink="http://schemas.microsoft.com/office/drawing/2016/ink" xmlns:am3d="http://schemas.microsoft.com/office/drawing/2017/model3d" xmlns:o="urn:schemas-microsoft-com:office:office" xmlns:oel="http://schemas.microsoft.com/office/2019/extlst" xmlns:r="http://schemas.openxmlformats.org/officeDocument/2006/relationships" xmlns:m="http://schemas.openxmlformats.org/officeDocument/2006/math" xmlns:v="urn:schemas-microsoft-com:vml" xmlns:wp14="http://schemas.microsoft.com/office/word/2010/wordprocessingDrawing" xmlns:wp="http://schemas.openxmlformats.org/drawingml/2006/wordprocessingDrawing" xmlns:w10="urn:schemas-microsoft-com:office:word" xmlns:w="http://schemas.openxmlformats.org/wordprocessingml/2006/main" xmlns:w14="http://schemas.microsoft.com/office/word/2010/wordml" xmlns:w15="http://schemas.microsoft.com/office/word/2012/wordml" xmlns:w16cex="http://schemas.microsoft.com/office/word/2018/wordml/cex" xmlns:w16cid="http://schemas.microsoft.com/office/word/2016/wordml/cid" xmlns:w16="http://schemas.microsoft.com/office/word/2018/wordml" xmlns:w16du="http://schemas.microsoft.com/office/word/2023/wordml/word16du" xmlns:w16sdtdh="http://schemas.microsoft.com/office/word/2020/wordml/sdtdatahash" xmlns:w16se="http://schemas.microsoft.com/office/word/2015/wordml/symex" xmlns:wpg="http://schemas.microsoft.com/office/word/2010/wordprocessingGroup" xmlns:wpi="http://schemas.microsoft.com/office/word/2010/wordprocessingInk" xmlns:wne="http://schemas.microsoft.com/office/word/2006/wordml" xmlns:wps="http://schemas.microsoft.com/office/word/2010/wordprocessingShape" mc:Ignorable="w14 w15 w16se w16cid w16 w16cex w16sdtdh w16du wp14">
+<w:document xmlns:wpc="http://schemas.microsoft.com/office/word/2010/wordprocessingCanvas" xmlns:cx="http://schemas.microsoft.com/office/drawing/2014/chartex" xmlns:cx1="http://schemas.microsoft.com/office/drawing/2015/9/8/chartex" xmlns:cx2="http://schemas.microsoft.com/office/drawing/2015/10/21/chartex" xmlns:cx3="http://schemas.microsoft.com/office/drawing/2016/5/9/chartex" xmlns:cx4="http://schemas.microsoft.com/office/drawing/2016/5/10/chartex" xmlns:cx5="http://schemas.microsoft.com/office/drawing/2016/5/11/chartex" xmlns:cx6="http://schemas.microsoft.com/office/drawing/2016/5/12/chartex" xmlns:cx7="http://schemas.microsoft.com/office/drawing/2016/5/13/chartex" xmlns:cx8="http://schemas.microsoft.com/office/drawing/2016/5/14/chartex" xmlns:mc="http://schemas.openxmlformats.org/markup-compatibility/2006" xmlns:aink="http://schemas.microsoft.com/office/drawing/2016/ink" xmlns:am3d="http://schemas.microsoft.com/office/drawing/2017/model3d" xmlns:o="urn:schemas-microsoft-com:office:office" xmlns:oel="http://schemas.microsoft.com/office/2019/extlst" xmlns:r="http://schemas.openxmlformats.org/officeDocument/2006/relationships" xmlns:m="http://schemas.openxmlformats.org/officeDocument/2006/math" xmlns:v="urn:schemas-microsoft-com:vml" xmlns:wp14="http://schemas.microsoft.com/office/word/2010/wordprocessingDrawing" xmlns:wp="http://schemas.openxmlformats.org/drawingml/2006/wordprocessingDrawing" xmlns:w10="urn:schemas-microsoft-com:office:word" xmlns:w="http://schemas.openxmlformats.org/wordprocessingml/2006/main" xmlns:w14="http://schemas.microsoft.com/office/word/2010/wordml" xmlns:w15="http://schemas.microsoft.com/office/word/2012/wordml" xmlns:w16cex="http://schemas.microsoft.com/office/word/2018/wordml/cex" xmlns:w16cid="http://schemas.microsoft.com/office/word/2016/wordml/cid" xmlns:w16="http://schemas.microsoft.com/office/word/2018/wordml" xmlns:w16du="http://schemas.microsoft.com/office/word/2023/wordml/word16du" xmlns:w16sdtdh="http://schemas.microsoft.com/office/word/2020/wordml/sdtdatahash" xmlns:w16sdtfl="http://schemas.microsoft.com/office/word/2024/wordml/sdtformatlock" xmlns:w16se="http://schemas.microsoft.com/office/word/2015/wordml/symex" xmlns:wpg="http://schemas.microsoft.com/office/word/2010/wordprocessingGroup" xmlns:wpi="http://schemas.microsoft.com/office/word/2010/wordprocessingInk" xmlns:wne="http://schemas.microsoft.com/office/word/2006/wordml" xmlns:wps="http://schemas.microsoft.com/office/word/2010/wordprocessingShape" mc:Ignorable="w14 w15 w16se w16cid w16 w16cex w16sdtdh w16sdtfl w16du wp14">
   <w:body>
     <w:sdt>
       <w:sdtPr>
@@ -1112,13 +1112,13 @@
           <w:r>
             <w:fldChar w:fldCharType="separate"/>
           </w:r>
-          <w:hyperlink w:anchor="_Toc181973089" w:history="1">
+          <w:hyperlink w:anchor="_Toc193645315" w:history="1">
             <w:r>
               <w:rPr>
                 <w:rStyle w:val="Hyperlink"/>
                 <w:noProof/>
               </w:rPr>
-              <w:t>Project definition and Planning</w:t>
+              <w:t>Abstract</w:t>
             </w:r>
             <w:r>
               <w:rPr>
@@ -1139,7 +1139,7 @@
                 <w:noProof/>
                 <w:webHidden/>
               </w:rPr>
-              <w:instrText xml:space="preserve"> PAGEREF _Toc181973089 \h </w:instrText>
+              <w:instrText xml:space="preserve"> PAGEREF _Toc193645315 \h </w:instrText>
             </w:r>
             <w:r>
               <w:rPr>
@@ -1159,7 +1159,7 @@
                 <w:noProof/>
                 <w:webHidden/>
               </w:rPr>
-              <w:t>1</w:t>
+              <w:t>2</w:t>
             </w:r>
             <w:r>
               <w:rPr>
@@ -1182,13 +1182,13 @@
               <w:lang w:eastAsia="en-GB"/>
             </w:rPr>
           </w:pPr>
-          <w:hyperlink w:anchor="_Toc181973090" w:history="1">
+          <w:hyperlink w:anchor="_Toc193645316" w:history="1">
             <w:r>
               <w:rPr>
                 <w:rStyle w:val="Hyperlink"/>
                 <w:noProof/>
               </w:rPr>
-              <w:t>Context Review and subject knowledge</w:t>
+              <w:t>The Problem</w:t>
             </w:r>
             <w:r>
               <w:rPr>
@@ -1209,7 +1209,7 @@
                 <w:noProof/>
                 <w:webHidden/>
               </w:rPr>
-              <w:instrText xml:space="preserve"> PAGEREF _Toc181973090 \h </w:instrText>
+              <w:instrText xml:space="preserve"> PAGEREF _Toc193645316 \h </w:instrText>
             </w:r>
             <w:r>
               <w:rPr>
@@ -1229,75 +1229,7 @@
                 <w:noProof/>
                 <w:webHidden/>
               </w:rPr>
-              <w:t>1</w:t>
-            </w:r>
-            <w:r>
-              <w:rPr>
-                <w:noProof/>
-                <w:webHidden/>
-              </w:rPr>
-              <w:fldChar w:fldCharType="end"/>
-            </w:r>
-          </w:hyperlink>
-        </w:p>
-        <w:p>
-          <w:pPr>
-            <w:pStyle w:val="TOC2"/>
-            <w:tabs>
-              <w:tab w:val="right" w:leader="dot" w:pos="9016"/>
-            </w:tabs>
-            <w:rPr>
-              <w:noProof/>
-            </w:rPr>
-          </w:pPr>
-          <w:hyperlink w:anchor="_Toc181973091" w:history="1">
-            <w:r>
-              <w:rPr>
-                <w:rStyle w:val="Hyperlink"/>
-                <w:noProof/>
-              </w:rPr>
-              <w:t>Existing product research</w:t>
-            </w:r>
-            <w:r>
-              <w:rPr>
-                <w:noProof/>
-                <w:webHidden/>
-              </w:rPr>
-              <w:tab/>
-            </w:r>
-            <w:r>
-              <w:rPr>
-                <w:noProof/>
-                <w:webHidden/>
-              </w:rPr>
-              <w:fldChar w:fldCharType="begin"/>
-            </w:r>
-            <w:r>
-              <w:rPr>
-                <w:noProof/>
-                <w:webHidden/>
-              </w:rPr>
-              <w:instrText xml:space="preserve"> PAGEREF _Toc181973091 \h </w:instrText>
-            </w:r>
-            <w:r>
-              <w:rPr>
-                <w:noProof/>
-                <w:webHidden/>
-              </w:rPr>
-            </w:r>
-            <w:r>
-              <w:rPr>
-                <w:noProof/>
-                <w:webHidden/>
-              </w:rPr>
-              <w:fldChar w:fldCharType="separate"/>
-            </w:r>
-            <w:r>
-              <w:rPr>
-                <w:noProof/>
-                <w:webHidden/>
-              </w:rPr>
-              <w:t>1</w:t>
+              <w:t>3</w:t>
             </w:r>
             <w:r>
               <w:rPr>
@@ -1315,16 +1247,18 @@
               <w:tab w:val="right" w:leader="dot" w:pos="9016"/>
             </w:tabs>
             <w:rPr>
+              <w:rFonts w:eastAsiaTheme="minorEastAsia"/>
               <w:noProof/>
+              <w:lang w:eastAsia="en-GB"/>
             </w:rPr>
           </w:pPr>
-          <w:hyperlink w:anchor="_Toc181973092" w:history="1">
+          <w:hyperlink w:anchor="_Toc193645317" w:history="1">
             <w:r>
               <w:rPr>
                 <w:rStyle w:val="Hyperlink"/>
                 <w:noProof/>
               </w:rPr>
-              <w:t>Maltego</w:t>
+              <w:t>What the problem is</w:t>
             </w:r>
             <w:r>
               <w:rPr>
@@ -1345,7 +1279,7 @@
                 <w:noProof/>
                 <w:webHidden/>
               </w:rPr>
-              <w:instrText xml:space="preserve"> PAGEREF _Toc181973092 \h </w:instrText>
+              <w:instrText xml:space="preserve"> PAGEREF _Toc193645317 \h </w:instrText>
             </w:r>
             <w:r>
               <w:rPr>
@@ -1365,7 +1299,7 @@
                 <w:noProof/>
                 <w:webHidden/>
               </w:rPr>
-              <w:t>1</w:t>
+              <w:t>3</w:t>
             </w:r>
             <w:r>
               <w:rPr>
@@ -1383,16 +1317,18 @@
               <w:tab w:val="right" w:leader="dot" w:pos="9016"/>
             </w:tabs>
             <w:rPr>
+              <w:rFonts w:eastAsiaTheme="minorEastAsia"/>
               <w:noProof/>
+              <w:lang w:eastAsia="en-GB"/>
             </w:rPr>
           </w:pPr>
-          <w:hyperlink w:anchor="_Toc181973093" w:history="1">
+          <w:hyperlink w:anchor="_Toc193645318" w:history="1">
             <w:r>
               <w:rPr>
                 <w:rStyle w:val="Hyperlink"/>
                 <w:noProof/>
               </w:rPr>
-              <w:t>Shodan</w:t>
+              <w:t>Project vision</w:t>
             </w:r>
             <w:r>
               <w:rPr>
@@ -1413,7 +1349,7 @@
                 <w:noProof/>
                 <w:webHidden/>
               </w:rPr>
-              <w:instrText xml:space="preserve"> PAGEREF _Toc181973093 \h </w:instrText>
+              <w:instrText xml:space="preserve"> PAGEREF _Toc193645318 \h </w:instrText>
             </w:r>
             <w:r>
               <w:rPr>
@@ -1433,7 +1369,7 @@
                 <w:noProof/>
                 <w:webHidden/>
               </w:rPr>
-              <w:t>2</w:t>
+              <w:t>3</w:t>
             </w:r>
             <w:r>
               <w:rPr>
@@ -1451,16 +1387,18 @@
               <w:tab w:val="right" w:leader="dot" w:pos="9016"/>
             </w:tabs>
             <w:rPr>
+              <w:rFonts w:eastAsiaTheme="minorEastAsia"/>
               <w:noProof/>
+              <w:lang w:eastAsia="en-GB"/>
             </w:rPr>
           </w:pPr>
-          <w:hyperlink w:anchor="_Toc181973094" w:history="1">
+          <w:hyperlink w:anchor="_Toc193645319" w:history="1">
             <w:r>
               <w:rPr>
                 <w:rStyle w:val="Hyperlink"/>
                 <w:noProof/>
               </w:rPr>
-              <w:t>Google dorks</w:t>
+              <w:t>How this vision will solve the issue</w:t>
             </w:r>
             <w:r>
               <w:rPr>
@@ -1481,7 +1419,7 @@
                 <w:noProof/>
                 <w:webHidden/>
               </w:rPr>
-              <w:instrText xml:space="preserve"> PAGEREF _Toc181973094 \h </w:instrText>
+              <w:instrText xml:space="preserve"> PAGEREF _Toc193645319 \h </w:instrText>
             </w:r>
             <w:r>
               <w:rPr>
@@ -1519,16 +1457,18 @@
               <w:tab w:val="right" w:leader="dot" w:pos="9016"/>
             </w:tabs>
             <w:rPr>
+              <w:rFonts w:eastAsiaTheme="minorEastAsia"/>
               <w:noProof/>
+              <w:lang w:eastAsia="en-GB"/>
             </w:rPr>
           </w:pPr>
-          <w:hyperlink w:anchor="_Toc181973095" w:history="1">
+          <w:hyperlink w:anchor="_Toc193645320" w:history="1">
             <w:r>
               <w:rPr>
                 <w:rStyle w:val="Hyperlink"/>
                 <w:noProof/>
               </w:rPr>
-              <w:t>MIME</w:t>
+              <w:t>Project methodology to be used – AGILE, SDLC</w:t>
             </w:r>
             <w:r>
               <w:rPr>
@@ -1549,7 +1489,7 @@
                 <w:noProof/>
                 <w:webHidden/>
               </w:rPr>
-              <w:instrText xml:space="preserve"> PAGEREF _Toc181973095 \h </w:instrText>
+              <w:instrText xml:space="preserve"> PAGEREF _Toc193645320 \h </w:instrText>
             </w:r>
             <w:r>
               <w:rPr>
@@ -1569,143 +1509,7 @@
                 <w:noProof/>
                 <w:webHidden/>
               </w:rPr>
-              <w:t>4</w:t>
-            </w:r>
-            <w:r>
-              <w:rPr>
-                <w:noProof/>
-                <w:webHidden/>
-              </w:rPr>
-              <w:fldChar w:fldCharType="end"/>
-            </w:r>
-          </w:hyperlink>
-        </w:p>
-        <w:p>
-          <w:pPr>
-            <w:pStyle w:val="TOC3"/>
-            <w:tabs>
-              <w:tab w:val="right" w:leader="dot" w:pos="9016"/>
-            </w:tabs>
-            <w:rPr>
-              <w:noProof/>
-            </w:rPr>
-          </w:pPr>
-          <w:hyperlink w:anchor="_Toc181973096" w:history="1">
-            <w:r>
-              <w:rPr>
-                <w:rStyle w:val="Hyperlink"/>
-                <w:noProof/>
-              </w:rPr>
-              <w:t>Summary of existing products:</w:t>
-            </w:r>
-            <w:r>
-              <w:rPr>
-                <w:noProof/>
-                <w:webHidden/>
-              </w:rPr>
-              <w:tab/>
-            </w:r>
-            <w:r>
-              <w:rPr>
-                <w:noProof/>
-                <w:webHidden/>
-              </w:rPr>
-              <w:fldChar w:fldCharType="begin"/>
-            </w:r>
-            <w:r>
-              <w:rPr>
-                <w:noProof/>
-                <w:webHidden/>
-              </w:rPr>
-              <w:instrText xml:space="preserve"> PAGEREF _Toc181973096 \h </w:instrText>
-            </w:r>
-            <w:r>
-              <w:rPr>
-                <w:noProof/>
-                <w:webHidden/>
-              </w:rPr>
-            </w:r>
-            <w:r>
-              <w:rPr>
-                <w:noProof/>
-                <w:webHidden/>
-              </w:rPr>
-              <w:fldChar w:fldCharType="separate"/>
-            </w:r>
-            <w:r>
-              <w:rPr>
-                <w:noProof/>
-                <w:webHidden/>
-              </w:rPr>
-              <w:t>5</w:t>
-            </w:r>
-            <w:r>
-              <w:rPr>
-                <w:noProof/>
-                <w:webHidden/>
-              </w:rPr>
-              <w:fldChar w:fldCharType="end"/>
-            </w:r>
-          </w:hyperlink>
-        </w:p>
-        <w:p>
-          <w:pPr>
-            <w:pStyle w:val="TOC2"/>
-            <w:tabs>
-              <w:tab w:val="right" w:leader="dot" w:pos="9016"/>
-            </w:tabs>
-            <w:rPr>
-              <w:noProof/>
-            </w:rPr>
-          </w:pPr>
-          <w:hyperlink w:anchor="_Toc181973097" w:history="1">
-            <w:r>
-              <w:rPr>
-                <w:rStyle w:val="Hyperlink"/>
-                <w:noProof/>
-              </w:rPr>
-              <w:t>User Stories</w:t>
-            </w:r>
-            <w:r>
-              <w:rPr>
-                <w:noProof/>
-                <w:webHidden/>
-              </w:rPr>
-              <w:tab/>
-            </w:r>
-            <w:r>
-              <w:rPr>
-                <w:noProof/>
-                <w:webHidden/>
-              </w:rPr>
-              <w:fldChar w:fldCharType="begin"/>
-            </w:r>
-            <w:r>
-              <w:rPr>
-                <w:noProof/>
-                <w:webHidden/>
-              </w:rPr>
-              <w:instrText xml:space="preserve"> PAGEREF _Toc181973097 \h </w:instrText>
-            </w:r>
-            <w:r>
-              <w:rPr>
-                <w:noProof/>
-                <w:webHidden/>
-              </w:rPr>
-            </w:r>
-            <w:r>
-              <w:rPr>
-                <w:noProof/>
-                <w:webHidden/>
-              </w:rPr>
-              <w:fldChar w:fldCharType="separate"/>
-            </w:r>
-            <w:r>
-              <w:rPr>
-                <w:noProof/>
-                <w:webHidden/>
-              </w:rPr>
-              <w:t>5</w:t>
+              <w:t>3</w:t>
             </w:r>
             <w:r>
               <w:rPr>
@@ -1728,13 +1532,13 @@
               <w:lang w:eastAsia="en-GB"/>
             </w:rPr>
           </w:pPr>
-          <w:hyperlink w:anchor="_Toc181973098" w:history="1">
+          <w:hyperlink w:anchor="_Toc193645321" w:history="1">
             <w:r>
               <w:rPr>
                 <w:rStyle w:val="Hyperlink"/>
                 <w:noProof/>
               </w:rPr>
-              <w:t>Project methodology and implementation</w:t>
+              <w:t>Current state of the art – context review and subject knowledge</w:t>
             </w:r>
             <w:r>
               <w:rPr>
@@ -1755,7 +1559,7 @@
                 <w:noProof/>
                 <w:webHidden/>
               </w:rPr>
-              <w:instrText xml:space="preserve"> PAGEREF _Toc181973098 \h </w:instrText>
+              <w:instrText xml:space="preserve"> PAGEREF _Toc193645321 \h </w:instrText>
             </w:r>
             <w:r>
               <w:rPr>
@@ -1775,7 +1579,497 @@
                 <w:noProof/>
                 <w:webHidden/>
               </w:rPr>
+              <w:t>3</w:t>
+            </w:r>
+            <w:r>
+              <w:rPr>
+                <w:noProof/>
+                <w:webHidden/>
+              </w:rPr>
+              <w:fldChar w:fldCharType="end"/>
+            </w:r>
+          </w:hyperlink>
+        </w:p>
+        <w:p>
+          <w:pPr>
+            <w:pStyle w:val="TOC2"/>
+            <w:tabs>
+              <w:tab w:val="right" w:leader="dot" w:pos="9016"/>
+            </w:tabs>
+            <w:rPr>
+              <w:rFonts w:eastAsiaTheme="minorEastAsia"/>
+              <w:noProof/>
+              <w:lang w:eastAsia="en-GB"/>
+            </w:rPr>
+          </w:pPr>
+          <w:hyperlink w:anchor="_Toc193645322" w:history="1">
+            <w:r>
+              <w:rPr>
+                <w:rStyle w:val="Hyperlink"/>
+                <w:noProof/>
+              </w:rPr>
+              <w:t>Existing product research</w:t>
+            </w:r>
+            <w:r>
+              <w:rPr>
+                <w:noProof/>
+                <w:webHidden/>
+              </w:rPr>
+              <w:tab/>
+            </w:r>
+            <w:r>
+              <w:rPr>
+                <w:noProof/>
+                <w:webHidden/>
+              </w:rPr>
+              <w:fldChar w:fldCharType="begin"/>
+            </w:r>
+            <w:r>
+              <w:rPr>
+                <w:noProof/>
+                <w:webHidden/>
+              </w:rPr>
+              <w:instrText xml:space="preserve"> PAGEREF _Toc193645322 \h </w:instrText>
+            </w:r>
+            <w:r>
+              <w:rPr>
+                <w:noProof/>
+                <w:webHidden/>
+              </w:rPr>
+            </w:r>
+            <w:r>
+              <w:rPr>
+                <w:noProof/>
+                <w:webHidden/>
+              </w:rPr>
+              <w:fldChar w:fldCharType="separate"/>
+            </w:r>
+            <w:r>
+              <w:rPr>
+                <w:noProof/>
+                <w:webHidden/>
+              </w:rPr>
+              <w:t>3</w:t>
+            </w:r>
+            <w:r>
+              <w:rPr>
+                <w:noProof/>
+                <w:webHidden/>
+              </w:rPr>
+              <w:fldChar w:fldCharType="end"/>
+            </w:r>
+          </w:hyperlink>
+        </w:p>
+        <w:p>
+          <w:pPr>
+            <w:pStyle w:val="TOC3"/>
+            <w:tabs>
+              <w:tab w:val="right" w:leader="dot" w:pos="9016"/>
+            </w:tabs>
+            <w:rPr>
+              <w:rFonts w:eastAsiaTheme="minorEastAsia"/>
+              <w:noProof/>
+              <w:lang w:eastAsia="en-GB"/>
+            </w:rPr>
+          </w:pPr>
+          <w:hyperlink w:anchor="_Toc193645323" w:history="1">
+            <w:r>
+              <w:rPr>
+                <w:rStyle w:val="Hyperlink"/>
+                <w:noProof/>
+              </w:rPr>
+              <w:t>Maltego</w:t>
+            </w:r>
+            <w:r>
+              <w:rPr>
+                <w:noProof/>
+                <w:webHidden/>
+              </w:rPr>
+              <w:tab/>
+            </w:r>
+            <w:r>
+              <w:rPr>
+                <w:noProof/>
+                <w:webHidden/>
+              </w:rPr>
+              <w:fldChar w:fldCharType="begin"/>
+            </w:r>
+            <w:r>
+              <w:rPr>
+                <w:noProof/>
+                <w:webHidden/>
+              </w:rPr>
+              <w:instrText xml:space="preserve"> PAGEREF _Toc193645323 \h </w:instrText>
+            </w:r>
+            <w:r>
+              <w:rPr>
+                <w:noProof/>
+                <w:webHidden/>
+              </w:rPr>
+            </w:r>
+            <w:r>
+              <w:rPr>
+                <w:noProof/>
+                <w:webHidden/>
+              </w:rPr>
+              <w:fldChar w:fldCharType="separate"/>
+            </w:r>
+            <w:r>
+              <w:rPr>
+                <w:noProof/>
+                <w:webHidden/>
+              </w:rPr>
+              <w:t>3</w:t>
+            </w:r>
+            <w:r>
+              <w:rPr>
+                <w:noProof/>
+                <w:webHidden/>
+              </w:rPr>
+              <w:fldChar w:fldCharType="end"/>
+            </w:r>
+          </w:hyperlink>
+        </w:p>
+        <w:p>
+          <w:pPr>
+            <w:pStyle w:val="TOC3"/>
+            <w:tabs>
+              <w:tab w:val="right" w:leader="dot" w:pos="9016"/>
+            </w:tabs>
+            <w:rPr>
+              <w:rFonts w:eastAsiaTheme="minorEastAsia"/>
+              <w:noProof/>
+              <w:lang w:eastAsia="en-GB"/>
+            </w:rPr>
+          </w:pPr>
+          <w:hyperlink w:anchor="_Toc193645324" w:history="1">
+            <w:r>
+              <w:rPr>
+                <w:rStyle w:val="Hyperlink"/>
+                <w:noProof/>
+              </w:rPr>
+              <w:t>Shodan</w:t>
+            </w:r>
+            <w:r>
+              <w:rPr>
+                <w:noProof/>
+                <w:webHidden/>
+              </w:rPr>
+              <w:tab/>
+            </w:r>
+            <w:r>
+              <w:rPr>
+                <w:noProof/>
+                <w:webHidden/>
+              </w:rPr>
+              <w:fldChar w:fldCharType="begin"/>
+            </w:r>
+            <w:r>
+              <w:rPr>
+                <w:noProof/>
+                <w:webHidden/>
+              </w:rPr>
+              <w:instrText xml:space="preserve"> PAGEREF _Toc193645324 \h </w:instrText>
+            </w:r>
+            <w:r>
+              <w:rPr>
+                <w:noProof/>
+                <w:webHidden/>
+              </w:rPr>
+            </w:r>
+            <w:r>
+              <w:rPr>
+                <w:noProof/>
+                <w:webHidden/>
+              </w:rPr>
+              <w:fldChar w:fldCharType="separate"/>
+            </w:r>
+            <w:r>
+              <w:rPr>
+                <w:noProof/>
+                <w:webHidden/>
+              </w:rPr>
+              <w:t>4</w:t>
+            </w:r>
+            <w:r>
+              <w:rPr>
+                <w:noProof/>
+                <w:webHidden/>
+              </w:rPr>
+              <w:fldChar w:fldCharType="end"/>
+            </w:r>
+          </w:hyperlink>
+        </w:p>
+        <w:p>
+          <w:pPr>
+            <w:pStyle w:val="TOC3"/>
+            <w:tabs>
+              <w:tab w:val="right" w:leader="dot" w:pos="9016"/>
+            </w:tabs>
+            <w:rPr>
+              <w:rFonts w:eastAsiaTheme="minorEastAsia"/>
+              <w:noProof/>
+              <w:lang w:eastAsia="en-GB"/>
+            </w:rPr>
+          </w:pPr>
+          <w:hyperlink w:anchor="_Toc193645325" w:history="1">
+            <w:r>
+              <w:rPr>
+                <w:rStyle w:val="Hyperlink"/>
+                <w:noProof/>
+              </w:rPr>
+              <w:t>Google dorks</w:t>
+            </w:r>
+            <w:r>
+              <w:rPr>
+                <w:noProof/>
+                <w:webHidden/>
+              </w:rPr>
+              <w:tab/>
+            </w:r>
+            <w:r>
+              <w:rPr>
+                <w:noProof/>
+                <w:webHidden/>
+              </w:rPr>
+              <w:fldChar w:fldCharType="begin"/>
+            </w:r>
+            <w:r>
+              <w:rPr>
+                <w:noProof/>
+                <w:webHidden/>
+              </w:rPr>
+              <w:instrText xml:space="preserve"> PAGEREF _Toc193645325 \h </w:instrText>
+            </w:r>
+            <w:r>
+              <w:rPr>
+                <w:noProof/>
+                <w:webHidden/>
+              </w:rPr>
+            </w:r>
+            <w:r>
+              <w:rPr>
+                <w:noProof/>
+                <w:webHidden/>
+              </w:rPr>
+              <w:fldChar w:fldCharType="separate"/>
+            </w:r>
+            <w:r>
+              <w:rPr>
+                <w:noProof/>
+                <w:webHidden/>
+              </w:rPr>
               <w:t>5</w:t>
+            </w:r>
+            <w:r>
+              <w:rPr>
+                <w:noProof/>
+                <w:webHidden/>
+              </w:rPr>
+              <w:fldChar w:fldCharType="end"/>
+            </w:r>
+          </w:hyperlink>
+        </w:p>
+        <w:p>
+          <w:pPr>
+            <w:pStyle w:val="TOC3"/>
+            <w:tabs>
+              <w:tab w:val="right" w:leader="dot" w:pos="9016"/>
+            </w:tabs>
+            <w:rPr>
+              <w:rFonts w:eastAsiaTheme="minorEastAsia"/>
+              <w:noProof/>
+              <w:lang w:eastAsia="en-GB"/>
+            </w:rPr>
+          </w:pPr>
+          <w:hyperlink w:anchor="_Toc193645326" w:history="1">
+            <w:r>
+              <w:rPr>
+                <w:rStyle w:val="Hyperlink"/>
+                <w:noProof/>
+              </w:rPr>
+              <w:t>MIME</w:t>
+            </w:r>
+            <w:r>
+              <w:rPr>
+                <w:noProof/>
+                <w:webHidden/>
+              </w:rPr>
+              <w:tab/>
+            </w:r>
+            <w:r>
+              <w:rPr>
+                <w:noProof/>
+                <w:webHidden/>
+              </w:rPr>
+              <w:fldChar w:fldCharType="begin"/>
+            </w:r>
+            <w:r>
+              <w:rPr>
+                <w:noProof/>
+                <w:webHidden/>
+              </w:rPr>
+              <w:instrText xml:space="preserve"> PAGEREF _Toc193645326 \h </w:instrText>
+            </w:r>
+            <w:r>
+              <w:rPr>
+                <w:noProof/>
+                <w:webHidden/>
+              </w:rPr>
+            </w:r>
+            <w:r>
+              <w:rPr>
+                <w:noProof/>
+                <w:webHidden/>
+              </w:rPr>
+              <w:fldChar w:fldCharType="separate"/>
+            </w:r>
+            <w:r>
+              <w:rPr>
+                <w:noProof/>
+                <w:webHidden/>
+              </w:rPr>
+              <w:t>6</w:t>
+            </w:r>
+            <w:r>
+              <w:rPr>
+                <w:noProof/>
+                <w:webHidden/>
+              </w:rPr>
+              <w:fldChar w:fldCharType="end"/>
+            </w:r>
+          </w:hyperlink>
+        </w:p>
+        <w:p>
+          <w:pPr>
+            <w:pStyle w:val="TOC3"/>
+            <w:tabs>
+              <w:tab w:val="right" w:leader="dot" w:pos="9016"/>
+            </w:tabs>
+            <w:rPr>
+              <w:rFonts w:eastAsiaTheme="minorEastAsia"/>
+              <w:noProof/>
+              <w:lang w:eastAsia="en-GB"/>
+            </w:rPr>
+          </w:pPr>
+          <w:hyperlink w:anchor="_Toc193645327" w:history="1">
+            <w:r>
+              <w:rPr>
+                <w:rStyle w:val="Hyperlink"/>
+                <w:noProof/>
+              </w:rPr>
+              <w:t>Summary of existing products:</w:t>
+            </w:r>
+            <w:r>
+              <w:rPr>
+                <w:noProof/>
+                <w:webHidden/>
+              </w:rPr>
+              <w:tab/>
+            </w:r>
+            <w:r>
+              <w:rPr>
+                <w:noProof/>
+                <w:webHidden/>
+              </w:rPr>
+              <w:fldChar w:fldCharType="begin"/>
+            </w:r>
+            <w:r>
+              <w:rPr>
+                <w:noProof/>
+                <w:webHidden/>
+              </w:rPr>
+              <w:instrText xml:space="preserve"> PAGEREF _Toc193645327 \h </w:instrText>
+            </w:r>
+            <w:r>
+              <w:rPr>
+                <w:noProof/>
+                <w:webHidden/>
+              </w:rPr>
+            </w:r>
+            <w:r>
+              <w:rPr>
+                <w:noProof/>
+                <w:webHidden/>
+              </w:rPr>
+              <w:fldChar w:fldCharType="separate"/>
+            </w:r>
+            <w:r>
+              <w:rPr>
+                <w:noProof/>
+                <w:webHidden/>
+              </w:rPr>
+              <w:t>7</w:t>
+            </w:r>
+            <w:r>
+              <w:rPr>
+                <w:noProof/>
+                <w:webHidden/>
+              </w:rPr>
+              <w:fldChar w:fldCharType="end"/>
+            </w:r>
+          </w:hyperlink>
+        </w:p>
+        <w:p>
+          <w:pPr>
+            <w:pStyle w:val="TOC3"/>
+            <w:tabs>
+              <w:tab w:val="right" w:leader="dot" w:pos="9016"/>
+            </w:tabs>
+            <w:rPr>
+              <w:rFonts w:eastAsiaTheme="minorEastAsia"/>
+              <w:noProof/>
+              <w:lang w:eastAsia="en-GB"/>
+            </w:rPr>
+          </w:pPr>
+          <w:hyperlink w:anchor="_Toc193645328" w:history="1">
+            <w:r>
+              <w:rPr>
+                <w:rStyle w:val="Hyperlink"/>
+                <w:noProof/>
+              </w:rPr>
+              <w:t>LSEP considerations</w:t>
+            </w:r>
+            <w:r>
+              <w:rPr>
+                <w:noProof/>
+                <w:webHidden/>
+              </w:rPr>
+              <w:tab/>
+            </w:r>
+            <w:r>
+              <w:rPr>
+                <w:noProof/>
+                <w:webHidden/>
+              </w:rPr>
+              <w:fldChar w:fldCharType="begin"/>
+            </w:r>
+            <w:r>
+              <w:rPr>
+                <w:noProof/>
+                <w:webHidden/>
+              </w:rPr>
+              <w:instrText xml:space="preserve"> PAGEREF _Toc193645328 \h </w:instrText>
+            </w:r>
+            <w:r>
+              <w:rPr>
+                <w:noProof/>
+                <w:webHidden/>
+              </w:rPr>
+            </w:r>
+            <w:r>
+              <w:rPr>
+                <w:noProof/>
+                <w:webHidden/>
+              </w:rPr>
+              <w:fldChar w:fldCharType="separate"/>
+            </w:r>
+            <w:r>
+              <w:rPr>
+                <w:noProof/>
+                <w:webHidden/>
+              </w:rPr>
+              <w:t>7</w:t>
             </w:r>
             <w:r>
               <w:rPr>
@@ -1798,13 +2092,13 @@
               <w:lang w:eastAsia="en-GB"/>
             </w:rPr>
           </w:pPr>
-          <w:hyperlink w:anchor="_Toc181973099" w:history="1">
+          <w:hyperlink w:anchor="_Toc193645329" w:history="1">
             <w:r>
               <w:rPr>
                 <w:rStyle w:val="Hyperlink"/>
                 <w:noProof/>
               </w:rPr>
-              <w:t>Critical evaluation and conclusions</w:t>
+              <w:t>Requirements Analysis</w:t>
             </w:r>
             <w:r>
               <w:rPr>
@@ -1825,7 +2119,7 @@
                 <w:noProof/>
                 <w:webHidden/>
               </w:rPr>
-              <w:instrText xml:space="preserve"> PAGEREF _Toc181973099 \h </w:instrText>
+              <w:instrText xml:space="preserve"> PAGEREF _Toc193645329 \h </w:instrText>
             </w:r>
             <w:r>
               <w:rPr>
@@ -1845,7 +2139,1687 @@
                 <w:noProof/>
                 <w:webHidden/>
               </w:rPr>
-              <w:t>5</w:t>
+              <w:t>7</w:t>
+            </w:r>
+            <w:r>
+              <w:rPr>
+                <w:noProof/>
+                <w:webHidden/>
+              </w:rPr>
+              <w:fldChar w:fldCharType="end"/>
+            </w:r>
+          </w:hyperlink>
+        </w:p>
+        <w:p>
+          <w:pPr>
+            <w:pStyle w:val="TOC2"/>
+            <w:tabs>
+              <w:tab w:val="right" w:leader="dot" w:pos="9016"/>
+            </w:tabs>
+            <w:rPr>
+              <w:rFonts w:eastAsiaTheme="minorEastAsia"/>
+              <w:noProof/>
+              <w:lang w:eastAsia="en-GB"/>
+            </w:rPr>
+          </w:pPr>
+          <w:hyperlink w:anchor="_Toc193645330" w:history="1">
+            <w:r>
+              <w:rPr>
+                <w:rStyle w:val="Hyperlink"/>
+                <w:noProof/>
+              </w:rPr>
+              <w:t>User Stories</w:t>
+            </w:r>
+            <w:r>
+              <w:rPr>
+                <w:noProof/>
+                <w:webHidden/>
+              </w:rPr>
+              <w:tab/>
+            </w:r>
+            <w:r>
+              <w:rPr>
+                <w:noProof/>
+                <w:webHidden/>
+              </w:rPr>
+              <w:fldChar w:fldCharType="begin"/>
+            </w:r>
+            <w:r>
+              <w:rPr>
+                <w:noProof/>
+                <w:webHidden/>
+              </w:rPr>
+              <w:instrText xml:space="preserve"> PAGEREF _Toc193645330 \h </w:instrText>
+            </w:r>
+            <w:r>
+              <w:rPr>
+                <w:noProof/>
+                <w:webHidden/>
+              </w:rPr>
+            </w:r>
+            <w:r>
+              <w:rPr>
+                <w:noProof/>
+                <w:webHidden/>
+              </w:rPr>
+              <w:fldChar w:fldCharType="separate"/>
+            </w:r>
+            <w:r>
+              <w:rPr>
+                <w:noProof/>
+                <w:webHidden/>
+              </w:rPr>
+              <w:t>7</w:t>
+            </w:r>
+            <w:r>
+              <w:rPr>
+                <w:noProof/>
+                <w:webHidden/>
+              </w:rPr>
+              <w:fldChar w:fldCharType="end"/>
+            </w:r>
+          </w:hyperlink>
+        </w:p>
+        <w:p>
+          <w:pPr>
+            <w:pStyle w:val="TOC1"/>
+            <w:tabs>
+              <w:tab w:val="right" w:leader="dot" w:pos="9016"/>
+            </w:tabs>
+            <w:rPr>
+              <w:rFonts w:eastAsiaTheme="minorEastAsia"/>
+              <w:noProof/>
+              <w:lang w:eastAsia="en-GB"/>
+            </w:rPr>
+          </w:pPr>
+          <w:hyperlink w:anchor="_Toc193645331" w:history="1">
+            <w:r>
+              <w:rPr>
+                <w:rStyle w:val="Hyperlink"/>
+                <w:noProof/>
+              </w:rPr>
+              <w:t>Design</w:t>
+            </w:r>
+            <w:r>
+              <w:rPr>
+                <w:noProof/>
+                <w:webHidden/>
+              </w:rPr>
+              <w:tab/>
+            </w:r>
+            <w:r>
+              <w:rPr>
+                <w:noProof/>
+                <w:webHidden/>
+              </w:rPr>
+              <w:fldChar w:fldCharType="begin"/>
+            </w:r>
+            <w:r>
+              <w:rPr>
+                <w:noProof/>
+                <w:webHidden/>
+              </w:rPr>
+              <w:instrText xml:space="preserve"> PAGEREF _Toc193645331 \h </w:instrText>
+            </w:r>
+            <w:r>
+              <w:rPr>
+                <w:noProof/>
+                <w:webHidden/>
+              </w:rPr>
+            </w:r>
+            <w:r>
+              <w:rPr>
+                <w:noProof/>
+                <w:webHidden/>
+              </w:rPr>
+              <w:fldChar w:fldCharType="separate"/>
+            </w:r>
+            <w:r>
+              <w:rPr>
+                <w:noProof/>
+                <w:webHidden/>
+              </w:rPr>
+              <w:t>8</w:t>
+            </w:r>
+            <w:r>
+              <w:rPr>
+                <w:noProof/>
+                <w:webHidden/>
+              </w:rPr>
+              <w:fldChar w:fldCharType="end"/>
+            </w:r>
+          </w:hyperlink>
+        </w:p>
+        <w:p>
+          <w:pPr>
+            <w:pStyle w:val="TOC3"/>
+            <w:tabs>
+              <w:tab w:val="right" w:leader="dot" w:pos="9016"/>
+            </w:tabs>
+            <w:rPr>
+              <w:rFonts w:eastAsiaTheme="minorEastAsia"/>
+              <w:noProof/>
+              <w:lang w:eastAsia="en-GB"/>
+            </w:rPr>
+          </w:pPr>
+          <w:hyperlink w:anchor="_Toc193645332" w:history="1">
+            <w:r>
+              <w:rPr>
+                <w:rStyle w:val="Hyperlink"/>
+                <w:noProof/>
+              </w:rPr>
+              <w:t>Low level Designs</w:t>
+            </w:r>
+            <w:r>
+              <w:rPr>
+                <w:noProof/>
+                <w:webHidden/>
+              </w:rPr>
+              <w:tab/>
+            </w:r>
+            <w:r>
+              <w:rPr>
+                <w:noProof/>
+                <w:webHidden/>
+              </w:rPr>
+              <w:fldChar w:fldCharType="begin"/>
+            </w:r>
+            <w:r>
+              <w:rPr>
+                <w:noProof/>
+                <w:webHidden/>
+              </w:rPr>
+              <w:instrText xml:space="preserve"> PAGEREF _Toc193645332 \h </w:instrText>
+            </w:r>
+            <w:r>
+              <w:rPr>
+                <w:noProof/>
+                <w:webHidden/>
+              </w:rPr>
+            </w:r>
+            <w:r>
+              <w:rPr>
+                <w:noProof/>
+                <w:webHidden/>
+              </w:rPr>
+              <w:fldChar w:fldCharType="separate"/>
+            </w:r>
+            <w:r>
+              <w:rPr>
+                <w:noProof/>
+                <w:webHidden/>
+              </w:rPr>
+              <w:t>8</w:t>
+            </w:r>
+            <w:r>
+              <w:rPr>
+                <w:noProof/>
+                <w:webHidden/>
+              </w:rPr>
+              <w:fldChar w:fldCharType="end"/>
+            </w:r>
+          </w:hyperlink>
+        </w:p>
+        <w:p>
+          <w:pPr>
+            <w:pStyle w:val="TOC3"/>
+            <w:tabs>
+              <w:tab w:val="right" w:leader="dot" w:pos="9016"/>
+            </w:tabs>
+            <w:rPr>
+              <w:rFonts w:eastAsiaTheme="minorEastAsia"/>
+              <w:noProof/>
+              <w:lang w:eastAsia="en-GB"/>
+            </w:rPr>
+          </w:pPr>
+          <w:hyperlink w:anchor="_Toc193645333" w:history="1">
+            <w:r>
+              <w:rPr>
+                <w:rStyle w:val="Hyperlink"/>
+                <w:noProof/>
+              </w:rPr>
+              <w:t>High Level designs</w:t>
+            </w:r>
+            <w:r>
+              <w:rPr>
+                <w:noProof/>
+                <w:webHidden/>
+              </w:rPr>
+              <w:tab/>
+            </w:r>
+            <w:r>
+              <w:rPr>
+                <w:noProof/>
+                <w:webHidden/>
+              </w:rPr>
+              <w:fldChar w:fldCharType="begin"/>
+            </w:r>
+            <w:r>
+              <w:rPr>
+                <w:noProof/>
+                <w:webHidden/>
+              </w:rPr>
+              <w:instrText xml:space="preserve"> PAGEREF _Toc193645333 \h </w:instrText>
+            </w:r>
+            <w:r>
+              <w:rPr>
+                <w:noProof/>
+                <w:webHidden/>
+              </w:rPr>
+            </w:r>
+            <w:r>
+              <w:rPr>
+                <w:noProof/>
+                <w:webHidden/>
+              </w:rPr>
+              <w:fldChar w:fldCharType="separate"/>
+            </w:r>
+            <w:r>
+              <w:rPr>
+                <w:noProof/>
+                <w:webHidden/>
+              </w:rPr>
+              <w:t>8</w:t>
+            </w:r>
+            <w:r>
+              <w:rPr>
+                <w:noProof/>
+                <w:webHidden/>
+              </w:rPr>
+              <w:fldChar w:fldCharType="end"/>
+            </w:r>
+          </w:hyperlink>
+        </w:p>
+        <w:p>
+          <w:pPr>
+            <w:pStyle w:val="TOC3"/>
+            <w:tabs>
+              <w:tab w:val="right" w:leader="dot" w:pos="9016"/>
+            </w:tabs>
+            <w:rPr>
+              <w:rFonts w:eastAsiaTheme="minorEastAsia"/>
+              <w:noProof/>
+              <w:lang w:eastAsia="en-GB"/>
+            </w:rPr>
+          </w:pPr>
+          <w:hyperlink w:anchor="_Toc193645334" w:history="1">
+            <w:r>
+              <w:rPr>
+                <w:rStyle w:val="Hyperlink"/>
+                <w:noProof/>
+              </w:rPr>
+              <w:t>UML diagrams</w:t>
+            </w:r>
+            <w:r>
+              <w:rPr>
+                <w:noProof/>
+                <w:webHidden/>
+              </w:rPr>
+              <w:tab/>
+            </w:r>
+            <w:r>
+              <w:rPr>
+                <w:noProof/>
+                <w:webHidden/>
+              </w:rPr>
+              <w:fldChar w:fldCharType="begin"/>
+            </w:r>
+            <w:r>
+              <w:rPr>
+                <w:noProof/>
+                <w:webHidden/>
+              </w:rPr>
+              <w:instrText xml:space="preserve"> PAGEREF _Toc193645334 \h </w:instrText>
+            </w:r>
+            <w:r>
+              <w:rPr>
+                <w:noProof/>
+                <w:webHidden/>
+              </w:rPr>
+            </w:r>
+            <w:r>
+              <w:rPr>
+                <w:noProof/>
+                <w:webHidden/>
+              </w:rPr>
+              <w:fldChar w:fldCharType="separate"/>
+            </w:r>
+            <w:r>
+              <w:rPr>
+                <w:noProof/>
+                <w:webHidden/>
+              </w:rPr>
+              <w:t>8</w:t>
+            </w:r>
+            <w:r>
+              <w:rPr>
+                <w:noProof/>
+                <w:webHidden/>
+              </w:rPr>
+              <w:fldChar w:fldCharType="end"/>
+            </w:r>
+          </w:hyperlink>
+        </w:p>
+        <w:p>
+          <w:pPr>
+            <w:pStyle w:val="TOC3"/>
+            <w:tabs>
+              <w:tab w:val="right" w:leader="dot" w:pos="9016"/>
+            </w:tabs>
+            <w:rPr>
+              <w:rFonts w:eastAsiaTheme="minorEastAsia"/>
+              <w:noProof/>
+              <w:lang w:eastAsia="en-GB"/>
+            </w:rPr>
+          </w:pPr>
+          <w:hyperlink w:anchor="_Toc193645335" w:history="1">
+            <w:r>
+              <w:rPr>
+                <w:rStyle w:val="Hyperlink"/>
+                <w:noProof/>
+              </w:rPr>
+              <w:t>Methodology discussion – compare to alternatives</w:t>
+            </w:r>
+            <w:r>
+              <w:rPr>
+                <w:noProof/>
+                <w:webHidden/>
+              </w:rPr>
+              <w:tab/>
+            </w:r>
+            <w:r>
+              <w:rPr>
+                <w:noProof/>
+                <w:webHidden/>
+              </w:rPr>
+              <w:fldChar w:fldCharType="begin"/>
+            </w:r>
+            <w:r>
+              <w:rPr>
+                <w:noProof/>
+                <w:webHidden/>
+              </w:rPr>
+              <w:instrText xml:space="preserve"> PAGEREF _Toc193645335 \h </w:instrText>
+            </w:r>
+            <w:r>
+              <w:rPr>
+                <w:noProof/>
+                <w:webHidden/>
+              </w:rPr>
+            </w:r>
+            <w:r>
+              <w:rPr>
+                <w:noProof/>
+                <w:webHidden/>
+              </w:rPr>
+              <w:fldChar w:fldCharType="separate"/>
+            </w:r>
+            <w:r>
+              <w:rPr>
+                <w:noProof/>
+                <w:webHidden/>
+              </w:rPr>
+              <w:t>8</w:t>
+            </w:r>
+            <w:r>
+              <w:rPr>
+                <w:noProof/>
+                <w:webHidden/>
+              </w:rPr>
+              <w:fldChar w:fldCharType="end"/>
+            </w:r>
+          </w:hyperlink>
+        </w:p>
+        <w:p>
+          <w:pPr>
+            <w:pStyle w:val="TOC3"/>
+            <w:tabs>
+              <w:tab w:val="right" w:leader="dot" w:pos="9016"/>
+            </w:tabs>
+            <w:rPr>
+              <w:rFonts w:eastAsiaTheme="minorEastAsia"/>
+              <w:noProof/>
+              <w:lang w:eastAsia="en-GB"/>
+            </w:rPr>
+          </w:pPr>
+          <w:hyperlink w:anchor="_Toc193645336" w:history="1">
+            <w:r>
+              <w:rPr>
+                <w:rStyle w:val="Hyperlink"/>
+                <w:noProof/>
+              </w:rPr>
+              <w:t>Time management – sprint plans, meetings with tutor – SMART goals</w:t>
+            </w:r>
+            <w:r>
+              <w:rPr>
+                <w:noProof/>
+                <w:webHidden/>
+              </w:rPr>
+              <w:tab/>
+            </w:r>
+            <w:r>
+              <w:rPr>
+                <w:noProof/>
+                <w:webHidden/>
+              </w:rPr>
+              <w:fldChar w:fldCharType="begin"/>
+            </w:r>
+            <w:r>
+              <w:rPr>
+                <w:noProof/>
+                <w:webHidden/>
+              </w:rPr>
+              <w:instrText xml:space="preserve"> PAGEREF _Toc193645336 \h </w:instrText>
+            </w:r>
+            <w:r>
+              <w:rPr>
+                <w:noProof/>
+                <w:webHidden/>
+              </w:rPr>
+            </w:r>
+            <w:r>
+              <w:rPr>
+                <w:noProof/>
+                <w:webHidden/>
+              </w:rPr>
+              <w:fldChar w:fldCharType="separate"/>
+            </w:r>
+            <w:r>
+              <w:rPr>
+                <w:noProof/>
+                <w:webHidden/>
+              </w:rPr>
+              <w:t>8</w:t>
+            </w:r>
+            <w:r>
+              <w:rPr>
+                <w:noProof/>
+                <w:webHidden/>
+              </w:rPr>
+              <w:fldChar w:fldCharType="end"/>
+            </w:r>
+          </w:hyperlink>
+        </w:p>
+        <w:p>
+          <w:pPr>
+            <w:pStyle w:val="TOC3"/>
+            <w:tabs>
+              <w:tab w:val="right" w:leader="dot" w:pos="9016"/>
+            </w:tabs>
+            <w:rPr>
+              <w:rFonts w:eastAsiaTheme="minorEastAsia"/>
+              <w:noProof/>
+              <w:lang w:eastAsia="en-GB"/>
+            </w:rPr>
+          </w:pPr>
+          <w:hyperlink w:anchor="_Toc193645337" w:history="1">
+            <w:r>
+              <w:rPr>
+                <w:rStyle w:val="Hyperlink"/>
+                <w:noProof/>
+              </w:rPr>
+              <w:t>Project management – product backlog</w:t>
+            </w:r>
+            <w:r>
+              <w:rPr>
+                <w:noProof/>
+                <w:webHidden/>
+              </w:rPr>
+              <w:tab/>
+            </w:r>
+            <w:r>
+              <w:rPr>
+                <w:noProof/>
+                <w:webHidden/>
+              </w:rPr>
+              <w:fldChar w:fldCharType="begin"/>
+            </w:r>
+            <w:r>
+              <w:rPr>
+                <w:noProof/>
+                <w:webHidden/>
+              </w:rPr>
+              <w:instrText xml:space="preserve"> PAGEREF _Toc193645337 \h </w:instrText>
+            </w:r>
+            <w:r>
+              <w:rPr>
+                <w:noProof/>
+                <w:webHidden/>
+              </w:rPr>
+            </w:r>
+            <w:r>
+              <w:rPr>
+                <w:noProof/>
+                <w:webHidden/>
+              </w:rPr>
+              <w:fldChar w:fldCharType="separate"/>
+            </w:r>
+            <w:r>
+              <w:rPr>
+                <w:noProof/>
+                <w:webHidden/>
+              </w:rPr>
+              <w:t>8</w:t>
+            </w:r>
+            <w:r>
+              <w:rPr>
+                <w:noProof/>
+                <w:webHidden/>
+              </w:rPr>
+              <w:fldChar w:fldCharType="end"/>
+            </w:r>
+          </w:hyperlink>
+        </w:p>
+        <w:p>
+          <w:pPr>
+            <w:pStyle w:val="TOC3"/>
+            <w:tabs>
+              <w:tab w:val="right" w:leader="dot" w:pos="9016"/>
+            </w:tabs>
+            <w:rPr>
+              <w:rFonts w:eastAsiaTheme="minorEastAsia"/>
+              <w:noProof/>
+              <w:lang w:eastAsia="en-GB"/>
+            </w:rPr>
+          </w:pPr>
+          <w:hyperlink w:anchor="_Toc193645338" w:history="1">
+            <w:r>
+              <w:rPr>
+                <w:rStyle w:val="Hyperlink"/>
+                <w:noProof/>
+              </w:rPr>
+              <w:t>Consider costs and ethics</w:t>
+            </w:r>
+            <w:r>
+              <w:rPr>
+                <w:noProof/>
+                <w:webHidden/>
+              </w:rPr>
+              <w:tab/>
+            </w:r>
+            <w:r>
+              <w:rPr>
+                <w:noProof/>
+                <w:webHidden/>
+              </w:rPr>
+              <w:fldChar w:fldCharType="begin"/>
+            </w:r>
+            <w:r>
+              <w:rPr>
+                <w:noProof/>
+                <w:webHidden/>
+              </w:rPr>
+              <w:instrText xml:space="preserve"> PAGEREF _Toc193645338 \h </w:instrText>
+            </w:r>
+            <w:r>
+              <w:rPr>
+                <w:noProof/>
+                <w:webHidden/>
+              </w:rPr>
+            </w:r>
+            <w:r>
+              <w:rPr>
+                <w:noProof/>
+                <w:webHidden/>
+              </w:rPr>
+              <w:fldChar w:fldCharType="separate"/>
+            </w:r>
+            <w:r>
+              <w:rPr>
+                <w:noProof/>
+                <w:webHidden/>
+              </w:rPr>
+              <w:t>8</w:t>
+            </w:r>
+            <w:r>
+              <w:rPr>
+                <w:noProof/>
+                <w:webHidden/>
+              </w:rPr>
+              <w:fldChar w:fldCharType="end"/>
+            </w:r>
+          </w:hyperlink>
+        </w:p>
+        <w:p>
+          <w:pPr>
+            <w:pStyle w:val="TOC1"/>
+            <w:tabs>
+              <w:tab w:val="right" w:leader="dot" w:pos="9016"/>
+            </w:tabs>
+            <w:rPr>
+              <w:rFonts w:eastAsiaTheme="minorEastAsia"/>
+              <w:noProof/>
+              <w:lang w:eastAsia="en-GB"/>
+            </w:rPr>
+          </w:pPr>
+          <w:hyperlink w:anchor="_Toc193645339" w:history="1">
+            <w:r>
+              <w:rPr>
+                <w:rStyle w:val="Hyperlink"/>
+                <w:noProof/>
+              </w:rPr>
+              <w:t>Implementation</w:t>
+            </w:r>
+            <w:r>
+              <w:rPr>
+                <w:noProof/>
+                <w:webHidden/>
+              </w:rPr>
+              <w:tab/>
+            </w:r>
+            <w:r>
+              <w:rPr>
+                <w:noProof/>
+                <w:webHidden/>
+              </w:rPr>
+              <w:fldChar w:fldCharType="begin"/>
+            </w:r>
+            <w:r>
+              <w:rPr>
+                <w:noProof/>
+                <w:webHidden/>
+              </w:rPr>
+              <w:instrText xml:space="preserve"> PAGEREF _Toc193645339 \h </w:instrText>
+            </w:r>
+            <w:r>
+              <w:rPr>
+                <w:noProof/>
+                <w:webHidden/>
+              </w:rPr>
+            </w:r>
+            <w:r>
+              <w:rPr>
+                <w:noProof/>
+                <w:webHidden/>
+              </w:rPr>
+              <w:fldChar w:fldCharType="separate"/>
+            </w:r>
+            <w:r>
+              <w:rPr>
+                <w:noProof/>
+                <w:webHidden/>
+              </w:rPr>
+              <w:t>8</w:t>
+            </w:r>
+            <w:r>
+              <w:rPr>
+                <w:noProof/>
+                <w:webHidden/>
+              </w:rPr>
+              <w:fldChar w:fldCharType="end"/>
+            </w:r>
+          </w:hyperlink>
+        </w:p>
+        <w:p>
+          <w:pPr>
+            <w:pStyle w:val="TOC3"/>
+            <w:tabs>
+              <w:tab w:val="right" w:leader="dot" w:pos="9016"/>
+            </w:tabs>
+            <w:rPr>
+              <w:rFonts w:eastAsiaTheme="minorEastAsia"/>
+              <w:noProof/>
+              <w:lang w:eastAsia="en-GB"/>
+            </w:rPr>
+          </w:pPr>
+          <w:hyperlink w:anchor="_Toc193645340" w:history="1">
+            <w:r>
+              <w:rPr>
+                <w:rStyle w:val="Hyperlink"/>
+                <w:noProof/>
+              </w:rPr>
+              <w:t>MVP</w:t>
+            </w:r>
+            <w:r>
+              <w:rPr>
+                <w:noProof/>
+                <w:webHidden/>
+              </w:rPr>
+              <w:tab/>
+            </w:r>
+            <w:r>
+              <w:rPr>
+                <w:noProof/>
+                <w:webHidden/>
+              </w:rPr>
+              <w:fldChar w:fldCharType="begin"/>
+            </w:r>
+            <w:r>
+              <w:rPr>
+                <w:noProof/>
+                <w:webHidden/>
+              </w:rPr>
+              <w:instrText xml:space="preserve"> PAGEREF _Toc193645340 \h </w:instrText>
+            </w:r>
+            <w:r>
+              <w:rPr>
+                <w:noProof/>
+                <w:webHidden/>
+              </w:rPr>
+            </w:r>
+            <w:r>
+              <w:rPr>
+                <w:noProof/>
+                <w:webHidden/>
+              </w:rPr>
+              <w:fldChar w:fldCharType="separate"/>
+            </w:r>
+            <w:r>
+              <w:rPr>
+                <w:noProof/>
+                <w:webHidden/>
+              </w:rPr>
+              <w:t>8</w:t>
+            </w:r>
+            <w:r>
+              <w:rPr>
+                <w:noProof/>
+                <w:webHidden/>
+              </w:rPr>
+              <w:fldChar w:fldCharType="end"/>
+            </w:r>
+          </w:hyperlink>
+        </w:p>
+        <w:p>
+          <w:pPr>
+            <w:pStyle w:val="TOC3"/>
+            <w:tabs>
+              <w:tab w:val="right" w:leader="dot" w:pos="9016"/>
+            </w:tabs>
+            <w:rPr>
+              <w:rFonts w:eastAsiaTheme="minorEastAsia"/>
+              <w:noProof/>
+              <w:lang w:eastAsia="en-GB"/>
+            </w:rPr>
+          </w:pPr>
+          <w:hyperlink w:anchor="_Toc193645341" w:history="1">
+            <w:r>
+              <w:rPr>
+                <w:rStyle w:val="Hyperlink"/>
+                <w:noProof/>
+              </w:rPr>
+              <w:t>How have project aims been achieved</w:t>
+            </w:r>
+            <w:r>
+              <w:rPr>
+                <w:noProof/>
+                <w:webHidden/>
+              </w:rPr>
+              <w:tab/>
+            </w:r>
+            <w:r>
+              <w:rPr>
+                <w:noProof/>
+                <w:webHidden/>
+              </w:rPr>
+              <w:fldChar w:fldCharType="begin"/>
+            </w:r>
+            <w:r>
+              <w:rPr>
+                <w:noProof/>
+                <w:webHidden/>
+              </w:rPr>
+              <w:instrText xml:space="preserve"> PAGEREF _Toc193645341 \h </w:instrText>
+            </w:r>
+            <w:r>
+              <w:rPr>
+                <w:noProof/>
+                <w:webHidden/>
+              </w:rPr>
+            </w:r>
+            <w:r>
+              <w:rPr>
+                <w:noProof/>
+                <w:webHidden/>
+              </w:rPr>
+              <w:fldChar w:fldCharType="separate"/>
+            </w:r>
+            <w:r>
+              <w:rPr>
+                <w:noProof/>
+                <w:webHidden/>
+              </w:rPr>
+              <w:t>8</w:t>
+            </w:r>
+            <w:r>
+              <w:rPr>
+                <w:noProof/>
+                <w:webHidden/>
+              </w:rPr>
+              <w:fldChar w:fldCharType="end"/>
+            </w:r>
+          </w:hyperlink>
+        </w:p>
+        <w:p>
+          <w:pPr>
+            <w:pStyle w:val="TOC3"/>
+            <w:tabs>
+              <w:tab w:val="right" w:leader="dot" w:pos="9016"/>
+            </w:tabs>
+            <w:rPr>
+              <w:rFonts w:eastAsiaTheme="minorEastAsia"/>
+              <w:noProof/>
+              <w:lang w:eastAsia="en-GB"/>
+            </w:rPr>
+          </w:pPr>
+          <w:hyperlink w:anchor="_Toc193645342" w:history="1">
+            <w:r>
+              <w:rPr>
+                <w:rStyle w:val="Hyperlink"/>
+                <w:noProof/>
+              </w:rPr>
+              <w:t>Show how the plan was followed – talk through implementation</w:t>
+            </w:r>
+            <w:r>
+              <w:rPr>
+                <w:noProof/>
+                <w:webHidden/>
+              </w:rPr>
+              <w:tab/>
+            </w:r>
+            <w:r>
+              <w:rPr>
+                <w:noProof/>
+                <w:webHidden/>
+              </w:rPr>
+              <w:fldChar w:fldCharType="begin"/>
+            </w:r>
+            <w:r>
+              <w:rPr>
+                <w:noProof/>
+                <w:webHidden/>
+              </w:rPr>
+              <w:instrText xml:space="preserve"> PAGEREF _Toc193645342 \h </w:instrText>
+            </w:r>
+            <w:r>
+              <w:rPr>
+                <w:noProof/>
+                <w:webHidden/>
+              </w:rPr>
+            </w:r>
+            <w:r>
+              <w:rPr>
+                <w:noProof/>
+                <w:webHidden/>
+              </w:rPr>
+              <w:fldChar w:fldCharType="separate"/>
+            </w:r>
+            <w:r>
+              <w:rPr>
+                <w:noProof/>
+                <w:webHidden/>
+              </w:rPr>
+              <w:t>8</w:t>
+            </w:r>
+            <w:r>
+              <w:rPr>
+                <w:noProof/>
+                <w:webHidden/>
+              </w:rPr>
+              <w:fldChar w:fldCharType="end"/>
+            </w:r>
+          </w:hyperlink>
+        </w:p>
+        <w:p>
+          <w:pPr>
+            <w:pStyle w:val="TOC3"/>
+            <w:tabs>
+              <w:tab w:val="right" w:leader="dot" w:pos="9016"/>
+            </w:tabs>
+            <w:rPr>
+              <w:rFonts w:eastAsiaTheme="minorEastAsia"/>
+              <w:noProof/>
+              <w:lang w:eastAsia="en-GB"/>
+            </w:rPr>
+          </w:pPr>
+          <w:hyperlink w:anchor="_Toc193645343" w:history="1">
+            <w:r>
+              <w:rPr>
+                <w:rStyle w:val="Hyperlink"/>
+                <w:noProof/>
+              </w:rPr>
+              <w:t>How has AGILE been used</w:t>
+            </w:r>
+            <w:r>
+              <w:rPr>
+                <w:noProof/>
+                <w:webHidden/>
+              </w:rPr>
+              <w:tab/>
+            </w:r>
+            <w:r>
+              <w:rPr>
+                <w:noProof/>
+                <w:webHidden/>
+              </w:rPr>
+              <w:fldChar w:fldCharType="begin"/>
+            </w:r>
+            <w:r>
+              <w:rPr>
+                <w:noProof/>
+                <w:webHidden/>
+              </w:rPr>
+              <w:instrText xml:space="preserve"> PAGEREF _Toc193645343 \h </w:instrText>
+            </w:r>
+            <w:r>
+              <w:rPr>
+                <w:noProof/>
+                <w:webHidden/>
+              </w:rPr>
+            </w:r>
+            <w:r>
+              <w:rPr>
+                <w:noProof/>
+                <w:webHidden/>
+              </w:rPr>
+              <w:fldChar w:fldCharType="separate"/>
+            </w:r>
+            <w:r>
+              <w:rPr>
+                <w:noProof/>
+                <w:webHidden/>
+              </w:rPr>
+              <w:t>8</w:t>
+            </w:r>
+            <w:r>
+              <w:rPr>
+                <w:noProof/>
+                <w:webHidden/>
+              </w:rPr>
+              <w:fldChar w:fldCharType="end"/>
+            </w:r>
+          </w:hyperlink>
+        </w:p>
+        <w:p>
+          <w:pPr>
+            <w:pStyle w:val="TOC3"/>
+            <w:tabs>
+              <w:tab w:val="right" w:leader="dot" w:pos="9016"/>
+            </w:tabs>
+            <w:rPr>
+              <w:rFonts w:eastAsiaTheme="minorEastAsia"/>
+              <w:noProof/>
+              <w:lang w:eastAsia="en-GB"/>
+            </w:rPr>
+          </w:pPr>
+          <w:hyperlink w:anchor="_Toc193645344" w:history="1">
+            <w:r>
+              <w:rPr>
+                <w:rStyle w:val="Hyperlink"/>
+                <w:noProof/>
+              </w:rPr>
+              <w:t>Final product – non monolithic, hashed passwords, good data storage, not just data storage with front end</w:t>
+            </w:r>
+            <w:r>
+              <w:rPr>
+                <w:noProof/>
+                <w:webHidden/>
+              </w:rPr>
+              <w:tab/>
+            </w:r>
+            <w:r>
+              <w:rPr>
+                <w:noProof/>
+                <w:webHidden/>
+              </w:rPr>
+              <w:fldChar w:fldCharType="begin"/>
+            </w:r>
+            <w:r>
+              <w:rPr>
+                <w:noProof/>
+                <w:webHidden/>
+              </w:rPr>
+              <w:instrText xml:space="preserve"> PAGEREF _Toc193645344 \h </w:instrText>
+            </w:r>
+            <w:r>
+              <w:rPr>
+                <w:noProof/>
+                <w:webHidden/>
+              </w:rPr>
+            </w:r>
+            <w:r>
+              <w:rPr>
+                <w:noProof/>
+                <w:webHidden/>
+              </w:rPr>
+              <w:fldChar w:fldCharType="separate"/>
+            </w:r>
+            <w:r>
+              <w:rPr>
+                <w:noProof/>
+                <w:webHidden/>
+              </w:rPr>
+              <w:t>8</w:t>
+            </w:r>
+            <w:r>
+              <w:rPr>
+                <w:noProof/>
+                <w:webHidden/>
+              </w:rPr>
+              <w:fldChar w:fldCharType="end"/>
+            </w:r>
+          </w:hyperlink>
+        </w:p>
+        <w:p>
+          <w:pPr>
+            <w:pStyle w:val="TOC1"/>
+            <w:tabs>
+              <w:tab w:val="right" w:leader="dot" w:pos="9016"/>
+            </w:tabs>
+            <w:rPr>
+              <w:rFonts w:eastAsiaTheme="minorEastAsia"/>
+              <w:noProof/>
+              <w:lang w:eastAsia="en-GB"/>
+            </w:rPr>
+          </w:pPr>
+          <w:hyperlink w:anchor="_Toc193645345" w:history="1">
+            <w:r>
+              <w:rPr>
+                <w:rStyle w:val="Hyperlink"/>
+                <w:noProof/>
+              </w:rPr>
+              <w:t>Testing</w:t>
+            </w:r>
+            <w:r>
+              <w:rPr>
+                <w:noProof/>
+                <w:webHidden/>
+              </w:rPr>
+              <w:tab/>
+            </w:r>
+            <w:r>
+              <w:rPr>
+                <w:noProof/>
+                <w:webHidden/>
+              </w:rPr>
+              <w:fldChar w:fldCharType="begin"/>
+            </w:r>
+            <w:r>
+              <w:rPr>
+                <w:noProof/>
+                <w:webHidden/>
+              </w:rPr>
+              <w:instrText xml:space="preserve"> PAGEREF _Toc193645345 \h </w:instrText>
+            </w:r>
+            <w:r>
+              <w:rPr>
+                <w:noProof/>
+                <w:webHidden/>
+              </w:rPr>
+            </w:r>
+            <w:r>
+              <w:rPr>
+                <w:noProof/>
+                <w:webHidden/>
+              </w:rPr>
+              <w:fldChar w:fldCharType="separate"/>
+            </w:r>
+            <w:r>
+              <w:rPr>
+                <w:noProof/>
+                <w:webHidden/>
+              </w:rPr>
+              <w:t>8</w:t>
+            </w:r>
+            <w:r>
+              <w:rPr>
+                <w:noProof/>
+                <w:webHidden/>
+              </w:rPr>
+              <w:fldChar w:fldCharType="end"/>
+            </w:r>
+          </w:hyperlink>
+        </w:p>
+        <w:p>
+          <w:pPr>
+            <w:pStyle w:val="TOC3"/>
+            <w:tabs>
+              <w:tab w:val="right" w:leader="dot" w:pos="9016"/>
+            </w:tabs>
+            <w:rPr>
+              <w:rFonts w:eastAsiaTheme="minorEastAsia"/>
+              <w:noProof/>
+              <w:lang w:eastAsia="en-GB"/>
+            </w:rPr>
+          </w:pPr>
+          <w:hyperlink w:anchor="_Toc193645346" w:history="1">
+            <w:r>
+              <w:rPr>
+                <w:rStyle w:val="Hyperlink"/>
+                <w:noProof/>
+              </w:rPr>
+              <w:t>Code testing</w:t>
+            </w:r>
+            <w:r>
+              <w:rPr>
+                <w:noProof/>
+                <w:webHidden/>
+              </w:rPr>
+              <w:tab/>
+            </w:r>
+            <w:r>
+              <w:rPr>
+                <w:noProof/>
+                <w:webHidden/>
+              </w:rPr>
+              <w:fldChar w:fldCharType="begin"/>
+            </w:r>
+            <w:r>
+              <w:rPr>
+                <w:noProof/>
+                <w:webHidden/>
+              </w:rPr>
+              <w:instrText xml:space="preserve"> PAGEREF _Toc193645346 \h </w:instrText>
+            </w:r>
+            <w:r>
+              <w:rPr>
+                <w:noProof/>
+                <w:webHidden/>
+              </w:rPr>
+            </w:r>
+            <w:r>
+              <w:rPr>
+                <w:noProof/>
+                <w:webHidden/>
+              </w:rPr>
+              <w:fldChar w:fldCharType="separate"/>
+            </w:r>
+            <w:r>
+              <w:rPr>
+                <w:noProof/>
+                <w:webHidden/>
+              </w:rPr>
+              <w:t>8</w:t>
+            </w:r>
+            <w:r>
+              <w:rPr>
+                <w:noProof/>
+                <w:webHidden/>
+              </w:rPr>
+              <w:fldChar w:fldCharType="end"/>
+            </w:r>
+          </w:hyperlink>
+        </w:p>
+        <w:p>
+          <w:pPr>
+            <w:pStyle w:val="TOC3"/>
+            <w:tabs>
+              <w:tab w:val="right" w:leader="dot" w:pos="9016"/>
+            </w:tabs>
+            <w:rPr>
+              <w:rFonts w:eastAsiaTheme="minorEastAsia"/>
+              <w:noProof/>
+              <w:lang w:eastAsia="en-GB"/>
+            </w:rPr>
+          </w:pPr>
+          <w:hyperlink w:anchor="_Toc193645347" w:history="1">
+            <w:r>
+              <w:rPr>
+                <w:rStyle w:val="Hyperlink"/>
+                <w:noProof/>
+              </w:rPr>
+              <w:t>UAT and code alterations</w:t>
+            </w:r>
+            <w:r>
+              <w:rPr>
+                <w:noProof/>
+                <w:webHidden/>
+              </w:rPr>
+              <w:tab/>
+            </w:r>
+            <w:r>
+              <w:rPr>
+                <w:noProof/>
+                <w:webHidden/>
+              </w:rPr>
+              <w:fldChar w:fldCharType="begin"/>
+            </w:r>
+            <w:r>
+              <w:rPr>
+                <w:noProof/>
+                <w:webHidden/>
+              </w:rPr>
+              <w:instrText xml:space="preserve"> PAGEREF _Toc193645347 \h </w:instrText>
+            </w:r>
+            <w:r>
+              <w:rPr>
+                <w:noProof/>
+                <w:webHidden/>
+              </w:rPr>
+            </w:r>
+            <w:r>
+              <w:rPr>
+                <w:noProof/>
+                <w:webHidden/>
+              </w:rPr>
+              <w:fldChar w:fldCharType="separate"/>
+            </w:r>
+            <w:r>
+              <w:rPr>
+                <w:noProof/>
+                <w:webHidden/>
+              </w:rPr>
+              <w:t>8</w:t>
+            </w:r>
+            <w:r>
+              <w:rPr>
+                <w:noProof/>
+                <w:webHidden/>
+              </w:rPr>
+              <w:fldChar w:fldCharType="end"/>
+            </w:r>
+          </w:hyperlink>
+        </w:p>
+        <w:p>
+          <w:pPr>
+            <w:pStyle w:val="TOC3"/>
+            <w:tabs>
+              <w:tab w:val="right" w:leader="dot" w:pos="9016"/>
+            </w:tabs>
+            <w:rPr>
+              <w:rFonts w:eastAsiaTheme="minorEastAsia"/>
+              <w:noProof/>
+              <w:lang w:eastAsia="en-GB"/>
+            </w:rPr>
+          </w:pPr>
+          <w:hyperlink w:anchor="_Toc193645348" w:history="1">
+            <w:r>
+              <w:rPr>
+                <w:rStyle w:val="Hyperlink"/>
+                <w:noProof/>
+              </w:rPr>
+              <w:t>Statistical methods to present data</w:t>
+            </w:r>
+            <w:r>
+              <w:rPr>
+                <w:noProof/>
+                <w:webHidden/>
+              </w:rPr>
+              <w:tab/>
+            </w:r>
+            <w:r>
+              <w:rPr>
+                <w:noProof/>
+                <w:webHidden/>
+              </w:rPr>
+              <w:fldChar w:fldCharType="begin"/>
+            </w:r>
+            <w:r>
+              <w:rPr>
+                <w:noProof/>
+                <w:webHidden/>
+              </w:rPr>
+              <w:instrText xml:space="preserve"> PAGEREF _Toc193645348 \h </w:instrText>
+            </w:r>
+            <w:r>
+              <w:rPr>
+                <w:noProof/>
+                <w:webHidden/>
+              </w:rPr>
+            </w:r>
+            <w:r>
+              <w:rPr>
+                <w:noProof/>
+                <w:webHidden/>
+              </w:rPr>
+              <w:fldChar w:fldCharType="separate"/>
+            </w:r>
+            <w:r>
+              <w:rPr>
+                <w:noProof/>
+                <w:webHidden/>
+              </w:rPr>
+              <w:t>8</w:t>
+            </w:r>
+            <w:r>
+              <w:rPr>
+                <w:noProof/>
+                <w:webHidden/>
+              </w:rPr>
+              <w:fldChar w:fldCharType="end"/>
+            </w:r>
+          </w:hyperlink>
+        </w:p>
+        <w:p>
+          <w:pPr>
+            <w:pStyle w:val="TOC3"/>
+            <w:tabs>
+              <w:tab w:val="right" w:leader="dot" w:pos="9016"/>
+            </w:tabs>
+            <w:rPr>
+              <w:rFonts w:eastAsiaTheme="minorEastAsia"/>
+              <w:noProof/>
+              <w:lang w:eastAsia="en-GB"/>
+            </w:rPr>
+          </w:pPr>
+          <w:hyperlink w:anchor="_Toc193645349" w:history="1">
+            <w:r>
+              <w:rPr>
+                <w:rStyle w:val="Hyperlink"/>
+                <w:noProof/>
+              </w:rPr>
+              <w:t>Draw evaluations from UAT and make conclusions</w:t>
+            </w:r>
+            <w:r>
+              <w:rPr>
+                <w:noProof/>
+                <w:webHidden/>
+              </w:rPr>
+              <w:tab/>
+            </w:r>
+            <w:r>
+              <w:rPr>
+                <w:noProof/>
+                <w:webHidden/>
+              </w:rPr>
+              <w:fldChar w:fldCharType="begin"/>
+            </w:r>
+            <w:r>
+              <w:rPr>
+                <w:noProof/>
+                <w:webHidden/>
+              </w:rPr>
+              <w:instrText xml:space="preserve"> PAGEREF _Toc193645349 \h </w:instrText>
+            </w:r>
+            <w:r>
+              <w:rPr>
+                <w:noProof/>
+                <w:webHidden/>
+              </w:rPr>
+            </w:r>
+            <w:r>
+              <w:rPr>
+                <w:noProof/>
+                <w:webHidden/>
+              </w:rPr>
+              <w:fldChar w:fldCharType="separate"/>
+            </w:r>
+            <w:r>
+              <w:rPr>
+                <w:noProof/>
+                <w:webHidden/>
+              </w:rPr>
+              <w:t>8</w:t>
+            </w:r>
+            <w:r>
+              <w:rPr>
+                <w:noProof/>
+                <w:webHidden/>
+              </w:rPr>
+              <w:fldChar w:fldCharType="end"/>
+            </w:r>
+          </w:hyperlink>
+        </w:p>
+        <w:p>
+          <w:pPr>
+            <w:pStyle w:val="TOC3"/>
+            <w:tabs>
+              <w:tab w:val="right" w:leader="dot" w:pos="9016"/>
+            </w:tabs>
+            <w:rPr>
+              <w:rFonts w:eastAsiaTheme="minorEastAsia"/>
+              <w:noProof/>
+              <w:lang w:eastAsia="en-GB"/>
+            </w:rPr>
+          </w:pPr>
+          <w:hyperlink w:anchor="_Toc193645350" w:history="1">
+            <w:r>
+              <w:rPr>
+                <w:rStyle w:val="Hyperlink"/>
+                <w:noProof/>
+              </w:rPr>
+              <w:t>Make changes based on evaluations</w:t>
+            </w:r>
+            <w:r>
+              <w:rPr>
+                <w:noProof/>
+                <w:webHidden/>
+              </w:rPr>
+              <w:tab/>
+            </w:r>
+            <w:r>
+              <w:rPr>
+                <w:noProof/>
+                <w:webHidden/>
+              </w:rPr>
+              <w:fldChar w:fldCharType="begin"/>
+            </w:r>
+            <w:r>
+              <w:rPr>
+                <w:noProof/>
+                <w:webHidden/>
+              </w:rPr>
+              <w:instrText xml:space="preserve"> PAGEREF _Toc193645350 \h </w:instrText>
+            </w:r>
+            <w:r>
+              <w:rPr>
+                <w:noProof/>
+                <w:webHidden/>
+              </w:rPr>
+            </w:r>
+            <w:r>
+              <w:rPr>
+                <w:noProof/>
+                <w:webHidden/>
+              </w:rPr>
+              <w:fldChar w:fldCharType="separate"/>
+            </w:r>
+            <w:r>
+              <w:rPr>
+                <w:noProof/>
+                <w:webHidden/>
+              </w:rPr>
+              <w:t>8</w:t>
+            </w:r>
+            <w:r>
+              <w:rPr>
+                <w:noProof/>
+                <w:webHidden/>
+              </w:rPr>
+              <w:fldChar w:fldCharType="end"/>
+            </w:r>
+          </w:hyperlink>
+        </w:p>
+        <w:p>
+          <w:pPr>
+            <w:pStyle w:val="TOC1"/>
+            <w:tabs>
+              <w:tab w:val="right" w:leader="dot" w:pos="9016"/>
+            </w:tabs>
+            <w:rPr>
+              <w:rFonts w:eastAsiaTheme="minorEastAsia"/>
+              <w:noProof/>
+              <w:lang w:eastAsia="en-GB"/>
+            </w:rPr>
+          </w:pPr>
+          <w:hyperlink w:anchor="_Toc193645351" w:history="1">
+            <w:r>
+              <w:rPr>
+                <w:rStyle w:val="Hyperlink"/>
+                <w:noProof/>
+              </w:rPr>
+              <w:t>Conclusions</w:t>
+            </w:r>
+            <w:r>
+              <w:rPr>
+                <w:noProof/>
+                <w:webHidden/>
+              </w:rPr>
+              <w:tab/>
+            </w:r>
+            <w:r>
+              <w:rPr>
+                <w:noProof/>
+                <w:webHidden/>
+              </w:rPr>
+              <w:fldChar w:fldCharType="begin"/>
+            </w:r>
+            <w:r>
+              <w:rPr>
+                <w:noProof/>
+                <w:webHidden/>
+              </w:rPr>
+              <w:instrText xml:space="preserve"> PAGEREF _Toc193645351 \h </w:instrText>
+            </w:r>
+            <w:r>
+              <w:rPr>
+                <w:noProof/>
+                <w:webHidden/>
+              </w:rPr>
+            </w:r>
+            <w:r>
+              <w:rPr>
+                <w:noProof/>
+                <w:webHidden/>
+              </w:rPr>
+              <w:fldChar w:fldCharType="separate"/>
+            </w:r>
+            <w:r>
+              <w:rPr>
+                <w:noProof/>
+                <w:webHidden/>
+              </w:rPr>
+              <w:t>8</w:t>
+            </w:r>
+            <w:r>
+              <w:rPr>
+                <w:noProof/>
+                <w:webHidden/>
+              </w:rPr>
+              <w:fldChar w:fldCharType="end"/>
+            </w:r>
+          </w:hyperlink>
+        </w:p>
+        <w:p>
+          <w:pPr>
+            <w:pStyle w:val="TOC1"/>
+            <w:tabs>
+              <w:tab w:val="right" w:leader="dot" w:pos="9016"/>
+            </w:tabs>
+            <w:rPr>
+              <w:rFonts w:eastAsiaTheme="minorEastAsia"/>
+              <w:noProof/>
+              <w:lang w:eastAsia="en-GB"/>
+            </w:rPr>
+          </w:pPr>
+          <w:hyperlink w:anchor="_Toc193645352" w:history="1">
+            <w:r>
+              <w:rPr>
+                <w:rStyle w:val="Hyperlink"/>
+                <w:noProof/>
+              </w:rPr>
+              <w:t>Personal reflection</w:t>
+            </w:r>
+            <w:r>
+              <w:rPr>
+                <w:noProof/>
+                <w:webHidden/>
+              </w:rPr>
+              <w:tab/>
+            </w:r>
+            <w:r>
+              <w:rPr>
+                <w:noProof/>
+                <w:webHidden/>
+              </w:rPr>
+              <w:fldChar w:fldCharType="begin"/>
+            </w:r>
+            <w:r>
+              <w:rPr>
+                <w:noProof/>
+                <w:webHidden/>
+              </w:rPr>
+              <w:instrText xml:space="preserve"> PAGEREF _Toc193645352 \h </w:instrText>
+            </w:r>
+            <w:r>
+              <w:rPr>
+                <w:noProof/>
+                <w:webHidden/>
+              </w:rPr>
+            </w:r>
+            <w:r>
+              <w:rPr>
+                <w:noProof/>
+                <w:webHidden/>
+              </w:rPr>
+              <w:fldChar w:fldCharType="separate"/>
+            </w:r>
+            <w:r>
+              <w:rPr>
+                <w:noProof/>
+                <w:webHidden/>
+              </w:rPr>
+              <w:t>9</w:t>
+            </w:r>
+            <w:r>
+              <w:rPr>
+                <w:noProof/>
+                <w:webHidden/>
+              </w:rPr>
+              <w:fldChar w:fldCharType="end"/>
+            </w:r>
+          </w:hyperlink>
+        </w:p>
+        <w:p>
+          <w:pPr>
+            <w:pStyle w:val="TOC1"/>
+            <w:tabs>
+              <w:tab w:val="right" w:leader="dot" w:pos="9016"/>
+            </w:tabs>
+            <w:rPr>
+              <w:rFonts w:eastAsiaTheme="minorEastAsia"/>
+              <w:noProof/>
+              <w:lang w:eastAsia="en-GB"/>
+            </w:rPr>
+          </w:pPr>
+          <w:hyperlink w:anchor="_Toc193645353" w:history="1">
+            <w:r>
+              <w:rPr>
+                <w:rStyle w:val="Hyperlink"/>
+                <w:noProof/>
+              </w:rPr>
+              <w:t>References:</w:t>
+            </w:r>
+            <w:r>
+              <w:rPr>
+                <w:noProof/>
+                <w:webHidden/>
+              </w:rPr>
+              <w:tab/>
+            </w:r>
+            <w:r>
+              <w:rPr>
+                <w:noProof/>
+                <w:webHidden/>
+              </w:rPr>
+              <w:fldChar w:fldCharType="begin"/>
+            </w:r>
+            <w:r>
+              <w:rPr>
+                <w:noProof/>
+                <w:webHidden/>
+              </w:rPr>
+              <w:instrText xml:space="preserve"> PAGEREF _Toc193645353 \h </w:instrText>
+            </w:r>
+            <w:r>
+              <w:rPr>
+                <w:noProof/>
+                <w:webHidden/>
+              </w:rPr>
+            </w:r>
+            <w:r>
+              <w:rPr>
+                <w:noProof/>
+                <w:webHidden/>
+              </w:rPr>
+              <w:fldChar w:fldCharType="separate"/>
+            </w:r>
+            <w:r>
+              <w:rPr>
+                <w:noProof/>
+                <w:webHidden/>
+              </w:rPr>
+              <w:t>9</w:t>
             </w:r>
             <w:r>
               <w:rPr>
@@ -1869,58 +3843,174 @@
     </w:sdt>
     <w:p>
       <w:pPr>
-        <w:pStyle w:val="Heading1"/>
+        <w:pStyle w:val="Heading2"/>
       </w:pPr>
-      <w:bookmarkStart w:id="0" w:name="_Toc181973089"/>
-      <w:r>
-        <w:t>Project definition and Planning</w:t>
-      </w:r>
-      <w:bookmarkEnd w:id="0"/>
     </w:p>
     <w:p>
       <w:pPr>
         <w:pStyle w:val="Heading1"/>
       </w:pPr>
-      <w:bookmarkStart w:id="1" w:name="_Toc181973090"/>
-      <w:r>
-        <w:t>Context Review and subject knowledge</w:t>
+      <w:bookmarkStart w:id="0" w:name="_Toc193645315"/>
+      <w:r>
+        <w:t>Abstract</w:t>
+      </w:r>
+      <w:bookmarkEnd w:id="0"/>
+    </w:p>
+    <w:p>
+      <w:r>
+        <w:t>Abstract – executive summary style – covers whole document – not signpost for document. 2-3 sentences on each bit of SDLC. Refer to agile method used</w:t>
+      </w:r>
+    </w:p>
+    <w:p/>
+    <w:p>
+      <w:pPr>
+        <w:pStyle w:val="Heading1"/>
+      </w:pPr>
+      <w:bookmarkStart w:id="1" w:name="_Toc193645316"/>
+      <w:r>
+        <w:lastRenderedPageBreak/>
+        <w:t>The Problem</w:t>
       </w:r>
       <w:bookmarkEnd w:id="1"/>
+    </w:p>
+    <w:p>
+      <w:pPr>
+        <w:pStyle w:val="Heading3"/>
+      </w:pPr>
+      <w:bookmarkStart w:id="2" w:name="_Toc193645317"/>
+      <w:r>
+        <w:t>What the problem is</w:t>
+      </w:r>
+      <w:bookmarkEnd w:id="2"/>
+    </w:p>
+    <w:p>
+      <w:pPr>
+        <w:pStyle w:val="Heading3"/>
+      </w:pPr>
+      <w:bookmarkStart w:id="3" w:name="_Toc193645318"/>
+      <w:r>
+        <w:t>Project vision</w:t>
+      </w:r>
+      <w:bookmarkEnd w:id="3"/>
+    </w:p>
+    <w:p>
+      <w:pPr>
+        <w:pStyle w:val="Heading3"/>
+      </w:pPr>
+      <w:bookmarkStart w:id="4" w:name="_Toc193645319"/>
+      <w:r>
+        <w:t>How this vision will solve the issue</w:t>
+      </w:r>
+      <w:bookmarkEnd w:id="4"/>
+    </w:p>
+    <w:p>
+      <w:pPr>
+        <w:pStyle w:val="Heading3"/>
+      </w:pPr>
+      <w:bookmarkStart w:id="5" w:name="_Toc193645320"/>
+      <w:r>
+        <w:t>Project methodology to be used – AGILE, SDLC</w:t>
+      </w:r>
+      <w:bookmarkEnd w:id="5"/>
+    </w:p>
+    <w:p>
+      <w:r>
+        <w:rPr>
+          <w:noProof/>
+        </w:rPr>
+        <w:drawing>
+          <wp:inline distT="0" distB="0" distL="0" distR="0" wp14:anchorId="5C93A064" wp14:editId="267D1544">
+            <wp:extent cx="2665068" cy="2680128"/>
+            <wp:effectExtent l="0" t="0" r="2540" b="6350"/>
+            <wp:docPr id="1747845960" name="Picture 6" descr="How You Should Approach the Secure Development Lifecycle - DATAVERSITY"/>
+            <wp:cNvGraphicFramePr>
+              <a:graphicFrameLocks xmlns:a="http://schemas.openxmlformats.org/drawingml/2006/main" noChangeAspect="1"/>
+            </wp:cNvGraphicFramePr>
+            <a:graphic xmlns:a="http://schemas.openxmlformats.org/drawingml/2006/main">
+              <a:graphicData uri="http://schemas.openxmlformats.org/drawingml/2006/picture">
+                <pic:pic xmlns:pic="http://schemas.openxmlformats.org/drawingml/2006/picture">
+                  <pic:nvPicPr>
+                    <pic:cNvPr id="0" name="Picture 1" descr="How You Should Approach the Secure Development Lifecycle - DATAVERSITY"/>
+                    <pic:cNvPicPr>
+                      <a:picLocks noChangeAspect="1" noChangeArrowheads="1"/>
+                    </pic:cNvPicPr>
+                  </pic:nvPicPr>
+                  <pic:blipFill>
+                    <a:blip r:embed="rId9" cstate="print">
+                      <a:extLst>
+                        <a:ext uri="{28A0092B-C50C-407E-A947-70E740481C1C}">
+                          <a14:useLocalDpi xmlns:a14="http://schemas.microsoft.com/office/drawing/2010/main" val="0"/>
+                        </a:ext>
+                      </a:extLst>
+                    </a:blip>
+                    <a:srcRect/>
+                    <a:stretch>
+                      <a:fillRect/>
+                    </a:stretch>
+                  </pic:blipFill>
+                  <pic:spPr bwMode="auto">
+                    <a:xfrm>
+                      <a:off x="0" y="0"/>
+                      <a:ext cx="2679904" cy="2695048"/>
+                    </a:xfrm>
+                    <a:prstGeom prst="rect">
+                      <a:avLst/>
+                    </a:prstGeom>
+                    <a:noFill/>
+                    <a:ln>
+                      <a:noFill/>
+                    </a:ln>
+                  </pic:spPr>
+                </pic:pic>
+              </a:graphicData>
+            </a:graphic>
+          </wp:inline>
+        </w:drawing>
+      </w:r>
+    </w:p>
+    <w:p>
+      <w:pPr>
+        <w:pStyle w:val="Heading1"/>
+      </w:pPr>
+      <w:bookmarkStart w:id="6" w:name="_Toc193645321"/>
+      <w:r>
+        <w:t>Current state of the art – context review and subject knowledge</w:t>
+      </w:r>
+      <w:bookmarkEnd w:id="6"/>
+    </w:p>
+    <w:p>
+      <w:r>
+        <w:t>Academic lit review</w:t>
+      </w:r>
+    </w:p>
+    <w:p>
+      <w:r>
+        <w:t>Existing tools table: criteria, what each tool does</w:t>
+      </w:r>
     </w:p>
     <w:p>
       <w:pPr>
         <w:pStyle w:val="Heading2"/>
       </w:pPr>
-      <w:bookmarkStart w:id="2" w:name="_Toc181973091"/>
+      <w:bookmarkStart w:id="7" w:name="_Toc193645322"/>
       <w:r>
         <w:t>Existing product research</w:t>
       </w:r>
-      <w:bookmarkEnd w:id="2"/>
+      <w:bookmarkEnd w:id="7"/>
     </w:p>
     <w:p>
       <w:pPr>
         <w:pStyle w:val="Heading3"/>
       </w:pPr>
-      <w:bookmarkStart w:id="3" w:name="_Toc181973092"/>
+      <w:bookmarkStart w:id="8" w:name="_Toc193645323"/>
       <w:r>
         <w:t>Maltego</w:t>
       </w:r>
-      <w:bookmarkEnd w:id="3"/>
-    </w:p>
-    <w:p>
-      <w:r>
-        <w:t xml:space="preserve">Maltego is an </w:t>
-      </w:r>
-      <w:proofErr w:type="spellStart"/>
-      <w:r>
-        <w:t>OpenSource</w:t>
-      </w:r>
-      <w:proofErr w:type="spellEnd"/>
-      <w:r>
-        <w:t xml:space="preserve"> Intelligence tool that allows for mapping and linking of information to aid in investigations.</w:t>
-      </w:r>
-      <w:r>
-        <w:t xml:space="preserve"> It is available through download of the application.</w:t>
+      <w:bookmarkEnd w:id="8"/>
+    </w:p>
+    <w:p>
+      <w:r>
+        <w:t>Maltego is an OpenSource Intelligence tool that allows for mapping and linking of information to aid in investigations. It is available through download of the application.</w:t>
       </w:r>
     </w:p>
     <w:tbl>
@@ -2056,10 +4146,7 @@
           </w:tcPr>
           <w:p>
             <w:r>
-              <w:t xml:space="preserve">Inefficient </w:t>
-            </w:r>
-            <w:r>
-              <w:t>for searching for personal data</w:t>
+              <w:t>Inefficient for searching for personal data</w:t>
             </w:r>
           </w:p>
         </w:tc>
@@ -2070,23 +4157,20 @@
       <w:r>
         <w:t xml:space="preserve">Whilst </w:t>
       </w:r>
-      <w:proofErr w:type="spellStart"/>
-      <w:r>
-        <w:t>maltego</w:t>
-      </w:r>
-      <w:proofErr w:type="spellEnd"/>
-      <w:r>
-        <w:t xml:space="preserve"> is an efficient tool for technical OSINT and mapping out data, it is not designed for the specific purpose of tracking digital footprints through social media, websites and companies. This can be achieved, however it can prove difficult. Through a test search using my name using the base features available in the community </w:t>
-      </w:r>
-      <w:r>
-        <w:lastRenderedPageBreak/>
-        <w:t xml:space="preserve">edition, all that could be found using a prompt of the name “Harry Ormandy” was a GitHub account. There were also many false entries. It is not user friendly for a non-technically minded person, as transformers must be used to search for information. </w:t>
-      </w:r>
-    </w:p>
-    <w:p>
-      <w:r>
+      <w:r>
+        <w:t>M</w:t>
+      </w:r>
+      <w:r>
+        <w:t xml:space="preserve">altego is an efficient tool for technical OSINT and mapping out data, it is not designed for the specific purpose of tracking digital footprints through social media, websites and companies. This can be achieved, however it can prove difficult. Through a test search using my name using the base features available in the community edition, all that could be found using a prompt of the name “Harry Ormandy” was a GitHub account. There were also many false entries. It is not user friendly for a non-technically minded person, as transformers must be used to search for information. </w:t>
+      </w:r>
+    </w:p>
+    <w:p>
+      <w:r>
+        <w:rPr>
+          <w:noProof/>
+        </w:rPr>
         <w:drawing>
-          <wp:inline distT="0" distB="0" distL="0" distR="0" wp14:anchorId="61E0A69C" wp14:editId="12DD540F">
+          <wp:inline distT="0" distB="0" distL="0" distR="0" wp14:anchorId="380ED633" wp14:editId="2C3C249E">
             <wp:extent cx="4818185" cy="2569770"/>
             <wp:effectExtent l="0" t="0" r="1905" b="2540"/>
             <wp:docPr id="194802219" name="Picture 1" descr="A computer screen shot of a computer&#10;&#10;Description automatically generated"/>
@@ -2101,7 +4185,7 @@
                     <pic:cNvPicPr/>
                   </pic:nvPicPr>
                   <pic:blipFill>
-                    <a:blip r:embed="rId9"/>
+                    <a:blip r:embed="rId10"/>
                     <a:stretch>
                       <a:fillRect/>
                     </a:stretch>
@@ -2126,11 +4210,11 @@
       <w:pPr>
         <w:pStyle w:val="Heading3"/>
       </w:pPr>
-      <w:bookmarkStart w:id="4" w:name="_Toc181973093"/>
+      <w:bookmarkStart w:id="9" w:name="_Toc193645324"/>
       <w:r>
         <w:t>Shodan</w:t>
       </w:r>
-      <w:bookmarkEnd w:id="4"/>
+      <w:bookmarkEnd w:id="9"/>
     </w:p>
     <w:p>
       <w:r>
@@ -2269,20 +4353,17 @@
       </w:r>
       <w:proofErr w:type="spellEnd"/>
       <w:r>
-        <w:t xml:space="preserve"> is a powerful tool, it is not appealing to an inexperienced user. </w:t>
-      </w:r>
-      <w:r>
-        <w:t>Searching for personal information that could be stored revealed internet connected devices with a similar name. This is not what an application focusing on a digital footprint would focus on, however it could have useful features such as discovering devices owned by a user.</w:t>
-      </w:r>
-      <w:r>
-        <w:t xml:space="preserve"> </w:t>
-      </w:r>
-    </w:p>
-    <w:p>
-      <w:r>
+        <w:t xml:space="preserve"> is a powerful tool, it is not appealing to an inexperienced user. Searching for personal information that could be stored revealed internet connected devices with a similar name. This is not what an application focusing on a digital footprint would focus on, however it could have useful features such as discovering devices owned by a user. </w:t>
+      </w:r>
+    </w:p>
+    <w:p>
+      <w:r>
+        <w:rPr>
+          <w:noProof/>
+        </w:rPr>
         <w:lastRenderedPageBreak/>
         <w:drawing>
-          <wp:inline distT="0" distB="0" distL="0" distR="0" wp14:anchorId="1D3465FF" wp14:editId="04B77385">
+          <wp:inline distT="0" distB="0" distL="0" distR="0" wp14:anchorId="1A557CD2" wp14:editId="5CA23956">
             <wp:extent cx="4403188" cy="2213790"/>
             <wp:effectExtent l="0" t="0" r="0" b="0"/>
             <wp:docPr id="679330177" name="Picture 1" descr="A screenshot of a computer&#10;&#10;Description automatically generated"/>
@@ -2297,7 +4378,7 @@
                     <pic:cNvPicPr/>
                   </pic:nvPicPr>
                   <pic:blipFill>
-                    <a:blip r:embed="rId10"/>
+                    <a:blip r:embed="rId11"/>
                     <a:stretch>
                       <a:fillRect/>
                     </a:stretch>
@@ -2322,16 +4403,19 @@
       <w:pPr>
         <w:pStyle w:val="Heading3"/>
       </w:pPr>
-      <w:bookmarkStart w:id="5" w:name="_Toc181973094"/>
+      <w:bookmarkStart w:id="10" w:name="_Toc193645325"/>
       <w:r>
         <w:t>Google dorks</w:t>
       </w:r>
-      <w:bookmarkEnd w:id="5"/>
+      <w:bookmarkEnd w:id="10"/>
     </w:p>
     <w:p>
       <w:proofErr w:type="spellStart"/>
       <w:r>
-        <w:t>exploitDB</w:t>
+        <w:t>E</w:t>
+      </w:r>
+      <w:r>
+        <w:t>xploitDB</w:t>
       </w:r>
       <w:proofErr w:type="spellEnd"/>
       <w:r>
@@ -2463,8 +4547,11 @@
     <w:p/>
     <w:p>
       <w:r>
+        <w:rPr>
+          <w:noProof/>
+        </w:rPr>
         <w:drawing>
-          <wp:inline distT="0" distB="0" distL="0" distR="0" wp14:anchorId="5C0C94D4" wp14:editId="473423E6">
+          <wp:inline distT="0" distB="0" distL="0" distR="0" wp14:anchorId="567E8928" wp14:editId="4F60B978">
             <wp:extent cx="3523957" cy="1815466"/>
             <wp:effectExtent l="0" t="0" r="635" b="0"/>
             <wp:docPr id="434729371" name="Picture 1" descr="A screenshot of a computer&#10;&#10;Description automatically generated"/>
@@ -2479,7 +4566,7 @@
                     <pic:cNvPicPr/>
                   </pic:nvPicPr>
                   <pic:blipFill>
-                    <a:blip r:embed="rId11"/>
+                    <a:blip r:embed="rId12"/>
                     <a:stretch>
                       <a:fillRect/>
                     </a:stretch>
@@ -2509,15 +4596,12 @@
       <w:pPr>
         <w:pStyle w:val="Heading3"/>
       </w:pPr>
-      <w:bookmarkStart w:id="6" w:name="_Toc181973095"/>
+      <w:bookmarkStart w:id="11" w:name="_Toc193645326"/>
       <w:r>
         <w:lastRenderedPageBreak/>
-        <w:t>M</w:t>
-      </w:r>
-      <w:r>
-        <w:t>IME</w:t>
-      </w:r>
-      <w:bookmarkEnd w:id="6"/>
+        <w:t>MIME</w:t>
+      </w:r>
+      <w:bookmarkEnd w:id="11"/>
     </w:p>
     <w:p>
       <w:r>
@@ -2675,7 +4759,7 @@
           <w:noProof/>
         </w:rPr>
         <w:drawing>
-          <wp:inline distT="0" distB="0" distL="0" distR="0" wp14:anchorId="447D6F62" wp14:editId="6672442E">
+          <wp:inline distT="0" distB="0" distL="0" distR="0" wp14:anchorId="4CB806B0" wp14:editId="4AE55C76">
             <wp:extent cx="5731510" cy="4007485"/>
             <wp:effectExtent l="0" t="0" r="2540" b="0"/>
             <wp:docPr id="806467831" name="Picture 6" descr="Discover &amp; Control Your Digital Footprint - Mine"/>
@@ -2692,7 +4776,7 @@
                     </pic:cNvPicPr>
                   </pic:nvPicPr>
                   <pic:blipFill>
-                    <a:blip r:embed="rId12">
+                    <a:blip r:embed="rId13">
                       <a:extLst>
                         <a:ext uri="{28A0092B-C50C-407E-A947-70E740481C1C}">
                           <a14:useLocalDpi xmlns:a14="http://schemas.microsoft.com/office/drawing/2010/main" val="0"/>
@@ -2728,12 +4812,12 @@
       <w:pPr>
         <w:pStyle w:val="Heading3"/>
       </w:pPr>
-      <w:bookmarkStart w:id="7" w:name="_Toc181973096"/>
+      <w:bookmarkStart w:id="12" w:name="_Toc193645327"/>
       <w:r>
         <w:lastRenderedPageBreak/>
         <w:t>Summary of existing products:</w:t>
       </w:r>
-      <w:bookmarkEnd w:id="7"/>
+      <w:bookmarkEnd w:id="12"/>
     </w:p>
     <w:p>
       <w:r>
@@ -2741,16 +4825,45 @@
       </w:r>
     </w:p>
     <w:p/>
-    <w:p/>
+    <w:p>
+      <w:r>
+        <w:t>Why the tool is necessary</w:t>
+      </w:r>
+    </w:p>
+    <w:p>
+      <w:pPr>
+        <w:pStyle w:val="Heading3"/>
+      </w:pPr>
+      <w:bookmarkStart w:id="13" w:name="_Toc193645328"/>
+      <w:r>
+        <w:t>LSEP considerations</w:t>
+      </w:r>
+      <w:bookmarkEnd w:id="13"/>
+    </w:p>
+    <w:p>
+      <w:pPr>
+        <w:pStyle w:val="Heading1"/>
+      </w:pPr>
+      <w:bookmarkStart w:id="14" w:name="_Toc193645329"/>
+      <w:r>
+        <w:t>Requirements Analysis</w:t>
+      </w:r>
+      <w:bookmarkEnd w:id="14"/>
+    </w:p>
+    <w:p>
+      <w:r>
+        <w:t>Requirements come from gaps in the table</w:t>
+      </w:r>
+    </w:p>
     <w:p>
       <w:pPr>
         <w:pStyle w:val="Heading2"/>
       </w:pPr>
-      <w:bookmarkStart w:id="8" w:name="_Toc181973097"/>
+      <w:bookmarkStart w:id="15" w:name="_Toc193645330"/>
       <w:r>
         <w:t>User Stories</w:t>
       </w:r>
-      <w:bookmarkEnd w:id="8"/>
+      <w:bookmarkEnd w:id="15"/>
       <w:r>
         <w:t xml:space="preserve"> </w:t>
       </w:r>
@@ -2798,10 +4911,7 @@
         </w:numPr>
       </w:pPr>
       <w:r>
-        <w:t xml:space="preserve">Provides information on how to </w:t>
-      </w:r>
-      <w:r>
-        <w:t>reduce my digital footprint</w:t>
+        <w:t>Provides information on how to reduce my digital footprint</w:t>
       </w:r>
     </w:p>
     <w:p>
@@ -2852,119 +4962,261 @@
         <w:t>Allows only the user to search information about themselves</w:t>
       </w:r>
     </w:p>
+    <w:p/>
+    <w:p/>
     <w:p>
       <w:pPr>
         <w:pStyle w:val="Heading1"/>
       </w:pPr>
-      <w:bookmarkStart w:id="9" w:name="_Toc181973098"/>
-      <w:r>
-        <w:t>Project methodology and implementation</w:t>
-      </w:r>
-      <w:bookmarkEnd w:id="9"/>
+      <w:bookmarkStart w:id="16" w:name="_Toc193645331"/>
+      <w:r>
+        <w:lastRenderedPageBreak/>
+        <w:t>Design</w:t>
+      </w:r>
+      <w:bookmarkEnd w:id="16"/>
+    </w:p>
+    <w:p>
+      <w:pPr>
+        <w:pStyle w:val="Heading3"/>
+      </w:pPr>
+      <w:bookmarkStart w:id="17" w:name="_Toc193645332"/>
+      <w:r>
+        <w:t>Low level Designs</w:t>
+      </w:r>
+      <w:bookmarkEnd w:id="17"/>
+    </w:p>
+    <w:p>
+      <w:pPr>
+        <w:pStyle w:val="Heading3"/>
+      </w:pPr>
+      <w:bookmarkStart w:id="18" w:name="_Toc193645333"/>
+      <w:r>
+        <w:t>High Level designs</w:t>
+      </w:r>
+      <w:bookmarkEnd w:id="18"/>
+    </w:p>
+    <w:p>
+      <w:pPr>
+        <w:pStyle w:val="Heading3"/>
+      </w:pPr>
+      <w:bookmarkStart w:id="19" w:name="_Toc193645334"/>
+      <w:r>
+        <w:t>UML diagrams</w:t>
+      </w:r>
+      <w:bookmarkEnd w:id="19"/>
+    </w:p>
+    <w:p>
+      <w:pPr>
+        <w:pStyle w:val="Heading3"/>
+      </w:pPr>
+      <w:bookmarkStart w:id="20" w:name="_Toc193645335"/>
+      <w:r>
+        <w:t>Methodology discussion – compare to alternatives</w:t>
+      </w:r>
+      <w:bookmarkEnd w:id="20"/>
+    </w:p>
+    <w:p>
+      <w:pPr>
+        <w:pStyle w:val="Heading3"/>
+      </w:pPr>
+      <w:bookmarkStart w:id="21" w:name="_Toc193645336"/>
+      <w:r>
+        <w:t>Time management – sprint plans, meetings with tutor</w:t>
+      </w:r>
+      <w:r>
+        <w:t xml:space="preserve"> – SMART goals</w:t>
+      </w:r>
+      <w:bookmarkEnd w:id="21"/>
+    </w:p>
+    <w:p>
+      <w:pPr>
+        <w:pStyle w:val="Heading3"/>
+      </w:pPr>
+      <w:bookmarkStart w:id="22" w:name="_Toc193645337"/>
+      <w:r>
+        <w:t>Project management – product backlog</w:t>
+      </w:r>
+      <w:bookmarkEnd w:id="22"/>
+    </w:p>
+    <w:p>
+      <w:pPr>
+        <w:pStyle w:val="Heading3"/>
+      </w:pPr>
+      <w:bookmarkStart w:id="23" w:name="_Toc193645338"/>
+      <w:r>
+        <w:t>Consider costs and ethics</w:t>
+      </w:r>
+      <w:bookmarkEnd w:id="23"/>
     </w:p>
     <w:p>
       <w:pPr>
         <w:pStyle w:val="Heading1"/>
       </w:pPr>
-      <w:bookmarkStart w:id="10" w:name="_Toc181973099"/>
-      <w:r>
-        <w:t>Critical evaluation and conclusions</w:t>
-      </w:r>
-      <w:bookmarkEnd w:id="10"/>
+      <w:bookmarkStart w:id="24" w:name="_Toc193645339"/>
+      <w:r>
+        <w:t>Implementation</w:t>
+      </w:r>
+      <w:bookmarkEnd w:id="24"/>
+    </w:p>
+    <w:p>
+      <w:pPr>
+        <w:pStyle w:val="Heading3"/>
+      </w:pPr>
+      <w:bookmarkStart w:id="25" w:name="_Toc193645340"/>
+      <w:r>
+        <w:t>MVP</w:t>
+      </w:r>
+      <w:bookmarkEnd w:id="25"/>
+    </w:p>
+    <w:p>
+      <w:pPr>
+        <w:pStyle w:val="Heading3"/>
+      </w:pPr>
+      <w:bookmarkStart w:id="26" w:name="_Toc193645341"/>
+      <w:r>
+        <w:t>How have project aims been achieved</w:t>
+      </w:r>
+      <w:bookmarkEnd w:id="26"/>
+    </w:p>
+    <w:p>
+      <w:pPr>
+        <w:pStyle w:val="Heading3"/>
+      </w:pPr>
+      <w:bookmarkStart w:id="27" w:name="_Toc193645342"/>
+      <w:r>
+        <w:t>Show how the plan was followed – talk through implementation</w:t>
+      </w:r>
+      <w:bookmarkEnd w:id="27"/>
+    </w:p>
+    <w:p>
+      <w:pPr>
+        <w:pStyle w:val="Heading3"/>
+      </w:pPr>
+      <w:bookmarkStart w:id="28" w:name="_Toc193645343"/>
+      <w:r>
+        <w:t>How has AGILE been used</w:t>
+      </w:r>
+      <w:bookmarkEnd w:id="28"/>
+    </w:p>
+    <w:p>
+      <w:pPr>
+        <w:pStyle w:val="Heading3"/>
+      </w:pPr>
+      <w:bookmarkStart w:id="29" w:name="_Toc193645344"/>
+      <w:r>
+        <w:t>Final product – non monolithic, hashed passwords, good data storage, not just data storage with front end</w:t>
+      </w:r>
+      <w:bookmarkEnd w:id="29"/>
+    </w:p>
+    <w:p>
+      <w:pPr>
+        <w:pStyle w:val="Heading1"/>
+      </w:pPr>
+      <w:bookmarkStart w:id="30" w:name="_Toc193645345"/>
+      <w:r>
+        <w:t>Testing</w:t>
+      </w:r>
+      <w:bookmarkEnd w:id="30"/>
+    </w:p>
+    <w:p>
+      <w:pPr>
+        <w:pStyle w:val="Heading3"/>
+      </w:pPr>
+      <w:bookmarkStart w:id="31" w:name="_Toc193645346"/>
+      <w:r>
+        <w:t>Code testing</w:t>
+      </w:r>
+      <w:bookmarkEnd w:id="31"/>
+    </w:p>
+    <w:p>
+      <w:pPr>
+        <w:pStyle w:val="Heading3"/>
+      </w:pPr>
+      <w:bookmarkStart w:id="32" w:name="_Toc193645347"/>
+      <w:r>
+        <w:t>UAT and code alterations</w:t>
+      </w:r>
+      <w:bookmarkEnd w:id="32"/>
+    </w:p>
+    <w:p>
+      <w:pPr>
+        <w:pStyle w:val="Heading3"/>
+      </w:pPr>
+      <w:bookmarkStart w:id="33" w:name="_Toc193645348"/>
+      <w:r>
+        <w:t>Statistical methods to present data</w:t>
+      </w:r>
+      <w:bookmarkEnd w:id="33"/>
+    </w:p>
+    <w:p>
+      <w:pPr>
+        <w:pStyle w:val="Heading3"/>
+      </w:pPr>
+      <w:bookmarkStart w:id="34" w:name="_Toc193645349"/>
+      <w:r>
+        <w:t>Draw evaluations from UAT and make conclusions</w:t>
+      </w:r>
+      <w:bookmarkEnd w:id="34"/>
+    </w:p>
+    <w:p>
+      <w:pPr>
+        <w:pStyle w:val="Heading3"/>
+      </w:pPr>
+      <w:bookmarkStart w:id="35" w:name="_Toc193645350"/>
+      <w:r>
+        <w:t>Make changes based on evaluations</w:t>
+      </w:r>
+      <w:bookmarkEnd w:id="35"/>
+    </w:p>
+    <w:p>
+      <w:pPr>
+        <w:pStyle w:val="Heading1"/>
+      </w:pPr>
+      <w:bookmarkStart w:id="36" w:name="_Toc193645351"/>
+      <w:r>
+        <w:t>Conclusions</w:t>
+      </w:r>
+      <w:bookmarkEnd w:id="36"/>
+    </w:p>
+    <w:p>
+      <w:r>
+        <w:t>based on evaluation and what I set out to achieve, has the problem been solved. Future plans – direction, commercialisation etc.</w:t>
+      </w:r>
+    </w:p>
+    <w:p/>
+    <w:p>
+      <w:pPr>
+        <w:pStyle w:val="Heading1"/>
+      </w:pPr>
+      <w:bookmarkStart w:id="37" w:name="_Toc193645352"/>
+      <w:r>
+        <w:t>Personal reflection</w:t>
+      </w:r>
+      <w:bookmarkEnd w:id="37"/>
+    </w:p>
+    <w:p>
+      <w:r>
+        <w:t>Project reflection – if had time again what could be done differently – First person writing</w:t>
+      </w:r>
+    </w:p>
+    <w:p>
+      <w:pPr>
+        <w:pStyle w:val="Heading1"/>
+      </w:pPr>
+      <w:bookmarkStart w:id="38" w:name="_Toc193645353"/>
+      <w:r>
+        <w:t>References:</w:t>
+      </w:r>
+      <w:bookmarkEnd w:id="38"/>
+    </w:p>
+    <w:p>
+      <w:r>
+        <w:t>Dozen or more</w:t>
+      </w:r>
     </w:p>
     <w:p/>
     <w:p/>
-    <w:p>
-      <w:r>
-        <w:t>Dissertation plan:</w:t>
-      </w:r>
-    </w:p>
-    <w:p>
-      <w:r>
-        <w:t>How is mine different</w:t>
-      </w:r>
-      <w:r>
-        <w:t xml:space="preserve"> – </w:t>
-      </w:r>
-      <w:proofErr w:type="spellStart"/>
-      <w:r>
-        <w:t>whats</w:t>
-      </w:r>
-      <w:proofErr w:type="spellEnd"/>
-      <w:r>
-        <w:t xml:space="preserve"> my USP</w:t>
-      </w:r>
-    </w:p>
-    <w:p>
-      <w:r>
-        <w:t>Requirements that come from this</w:t>
-      </w:r>
-      <w:r>
-        <w:t xml:space="preserve"> – fill in </w:t>
-      </w:r>
-      <w:proofErr w:type="spellStart"/>
-      <w:r>
-        <w:t>trello</w:t>
-      </w:r>
-      <w:proofErr w:type="spellEnd"/>
-    </w:p>
-    <w:p>
-      <w:r>
-        <w:lastRenderedPageBreak/>
-        <w:t>Any additional requirements and why I want them</w:t>
-      </w:r>
-      <w:r>
-        <w:t xml:space="preserve"> – add to Trello, why these features are necessary</w:t>
-      </w:r>
-    </w:p>
-    <w:p>
-      <w:r>
-        <w:t xml:space="preserve">Breakdown requirements into </w:t>
-      </w:r>
-      <w:proofErr w:type="spellStart"/>
-      <w:r>
-        <w:t>MoSCoW</w:t>
-      </w:r>
-      <w:proofErr w:type="spellEnd"/>
-      <w:r>
-        <w:t xml:space="preserve"> board</w:t>
-      </w:r>
-      <w:r>
-        <w:t xml:space="preserve"> – individual tasks</w:t>
-      </w:r>
-    </w:p>
-    <w:p>
-      <w:pPr>
-        <w:pBdr>
-          <w:bottom w:val="single" w:sz="6" w:space="1" w:color="auto"/>
-        </w:pBdr>
-      </w:pPr>
-      <w:r>
-        <w:t>Adjust and complete sprint plan</w:t>
-      </w:r>
-      <w:r>
-        <w:t xml:space="preserve"> – excel spreadsheet, add second semester</w:t>
-      </w:r>
-    </w:p>
-    <w:p>
-      <w:r>
-        <w:rPr>
-          <w:b/>
-          <w:bCs/>
-        </w:rPr>
-        <w:t>If have time:</w:t>
-      </w:r>
-    </w:p>
-    <w:p>
-      <w:r>
-        <w:t xml:space="preserve">UML planning – sections of the app and how they interact </w:t>
-      </w:r>
-    </w:p>
-    <w:p>
-      <w:r>
-        <w:t>Low-fidelity prototypes – starting</w:t>
-      </w:r>
-    </w:p>
+    <w:p/>
     <w:sectPr>
       <w:pgSz w:w="11906" w:h="16838"/>
       <w:pgMar w:top="1440" w:right="1440" w:bottom="1440" w:left="1440" w:header="708" w:footer="708" w:gutter="0"/>
@@ -2978,7 +5230,7 @@
 </file>
 
 <file path=word/numbering.xml><?xml version="1.0" encoding="utf-8"?>
-<w:numbering xmlns:wpc="http://schemas.microsoft.com/office/word/2010/wordprocessingCanvas" xmlns:cx="http://schemas.microsoft.com/office/drawing/2014/chartex" xmlns:cx1="http://schemas.microsoft.com/office/drawing/2015/9/8/chartex" xmlns:cx2="http://schemas.microsoft.com/office/drawing/2015/10/21/chartex" xmlns:cx3="http://schemas.microsoft.com/office/drawing/2016/5/9/chartex" xmlns:cx4="http://schemas.microsoft.com/office/drawing/2016/5/10/chartex" xmlns:cx5="http://schemas.microsoft.com/office/drawing/2016/5/11/chartex" xmlns:cx6="http://schemas.microsoft.com/office/drawing/2016/5/12/chartex" xmlns:cx7="http://schemas.microsoft.com/office/drawing/2016/5/13/chartex" xmlns:cx8="http://schemas.microsoft.com/office/drawing/2016/5/14/chartex" xmlns:mc="http://schemas.openxmlformats.org/markup-compatibility/2006" xmlns:aink="http://schemas.microsoft.com/office/drawing/2016/ink" xmlns:am3d="http://schemas.microsoft.com/office/drawing/2017/model3d" xmlns:o="urn:schemas-microsoft-com:office:office" xmlns:oel="http://schemas.microsoft.com/office/2019/extlst" xmlns:r="http://schemas.openxmlformats.org/officeDocument/2006/relationships" xmlns:m="http://schemas.openxmlformats.org/officeDocument/2006/math" xmlns:v="urn:schemas-microsoft-com:vml" xmlns:wp14="http://schemas.microsoft.com/office/word/2010/wordprocessingDrawing" xmlns:wp="http://schemas.openxmlformats.org/drawingml/2006/wordprocessingDrawing" xmlns:w10="urn:schemas-microsoft-com:office:word" xmlns:w="http://schemas.openxmlformats.org/wordprocessingml/2006/main" xmlns:w14="http://schemas.microsoft.com/office/word/2010/wordml" xmlns:w15="http://schemas.microsoft.com/office/word/2012/wordml" xmlns:w16cex="http://schemas.microsoft.com/office/word/2018/wordml/cex" xmlns:w16cid="http://schemas.microsoft.com/office/word/2016/wordml/cid" xmlns:w16="http://schemas.microsoft.com/office/word/2018/wordml" xmlns:w16du="http://schemas.microsoft.com/office/word/2023/wordml/word16du" xmlns:w16sdtdh="http://schemas.microsoft.com/office/word/2020/wordml/sdtdatahash" xmlns:w16se="http://schemas.microsoft.com/office/word/2015/wordml/symex" xmlns:wpg="http://schemas.microsoft.com/office/word/2010/wordprocessingGroup" xmlns:wpi="http://schemas.microsoft.com/office/word/2010/wordprocessingInk" xmlns:wne="http://schemas.microsoft.com/office/word/2006/wordml" xmlns:wps="http://schemas.microsoft.com/office/word/2010/wordprocessingShape" mc:Ignorable="w14 w15 w16se w16cid w16 w16cex w16sdtdh w16du wp14">
+<w:numbering xmlns:wpc="http://schemas.microsoft.com/office/word/2010/wordprocessingCanvas" xmlns:cx="http://schemas.microsoft.com/office/drawing/2014/chartex" xmlns:cx1="http://schemas.microsoft.com/office/drawing/2015/9/8/chartex" xmlns:cx2="http://schemas.microsoft.com/office/drawing/2015/10/21/chartex" xmlns:cx3="http://schemas.microsoft.com/office/drawing/2016/5/9/chartex" xmlns:cx4="http://schemas.microsoft.com/office/drawing/2016/5/10/chartex" xmlns:cx5="http://schemas.microsoft.com/office/drawing/2016/5/11/chartex" xmlns:cx6="http://schemas.microsoft.com/office/drawing/2016/5/12/chartex" xmlns:cx7="http://schemas.microsoft.com/office/drawing/2016/5/13/chartex" xmlns:cx8="http://schemas.microsoft.com/office/drawing/2016/5/14/chartex" xmlns:mc="http://schemas.openxmlformats.org/markup-compatibility/2006" xmlns:aink="http://schemas.microsoft.com/office/drawing/2016/ink" xmlns:am3d="http://schemas.microsoft.com/office/drawing/2017/model3d" xmlns:o="urn:schemas-microsoft-com:office:office" xmlns:oel="http://schemas.microsoft.com/office/2019/extlst" xmlns:r="http://schemas.openxmlformats.org/officeDocument/2006/relationships" xmlns:m="http://schemas.openxmlformats.org/officeDocument/2006/math" xmlns:v="urn:schemas-microsoft-com:vml" xmlns:wp14="http://schemas.microsoft.com/office/word/2010/wordprocessingDrawing" xmlns:wp="http://schemas.openxmlformats.org/drawingml/2006/wordprocessingDrawing" xmlns:w10="urn:schemas-microsoft-com:office:word" xmlns:w="http://schemas.openxmlformats.org/wordprocessingml/2006/main" xmlns:w14="http://schemas.microsoft.com/office/word/2010/wordml" xmlns:w15="http://schemas.microsoft.com/office/word/2012/wordml" xmlns:w16cex="http://schemas.microsoft.com/office/word/2018/wordml/cex" xmlns:w16cid="http://schemas.microsoft.com/office/word/2016/wordml/cid" xmlns:w16="http://schemas.microsoft.com/office/word/2018/wordml" xmlns:w16du="http://schemas.microsoft.com/office/word/2023/wordml/word16du" xmlns:w16sdtdh="http://schemas.microsoft.com/office/word/2020/wordml/sdtdatahash" xmlns:w16sdtfl="http://schemas.microsoft.com/office/word/2024/wordml/sdtformatlock" xmlns:w16se="http://schemas.microsoft.com/office/word/2015/wordml/symex" xmlns:wpg="http://schemas.microsoft.com/office/word/2010/wordprocessingGroup" xmlns:wpi="http://schemas.microsoft.com/office/word/2010/wordprocessingInk" xmlns:wne="http://schemas.microsoft.com/office/word/2006/wordml" xmlns:wps="http://schemas.microsoft.com/office/word/2010/wordprocessingShape" mc:Ignorable="w14 w15 w16se w16cid w16 w16cex w16sdtdh w16sdtfl w16du wp14">
   <w:abstractNum w:abstractNumId="0" w15:restartNumberingAfterBreak="0">
     <w:nsid w:val="0F920675"/>
     <w:multiLevelType w:val="hybridMultilevel"/>
@@ -3215,7 +5467,7 @@
 </file>
 
 <file path=word/styles.xml><?xml version="1.0" encoding="utf-8"?>
-<w:styles xmlns:mc="http://schemas.openxmlformats.org/markup-compatibility/2006" xmlns:r="http://schemas.openxmlformats.org/officeDocument/2006/relationships" xmlns:w="http://schemas.openxmlformats.org/wordprocessingml/2006/main" xmlns:w14="http://schemas.microsoft.com/office/word/2010/wordml" xmlns:w15="http://schemas.microsoft.com/office/word/2012/wordml" xmlns:w16cex="http://schemas.microsoft.com/office/word/2018/wordml/cex" xmlns:w16cid="http://schemas.microsoft.com/office/word/2016/wordml/cid" xmlns:w16="http://schemas.microsoft.com/office/word/2018/wordml" xmlns:w16du="http://schemas.microsoft.com/office/word/2023/wordml/word16du" xmlns:w16sdtdh="http://schemas.microsoft.com/office/word/2020/wordml/sdtdatahash" xmlns:w16se="http://schemas.microsoft.com/office/word/2015/wordml/symex" mc:Ignorable="w14 w15 w16se w16cid w16 w16cex w16sdtdh w16du">
+<w:styles xmlns:mc="http://schemas.openxmlformats.org/markup-compatibility/2006" xmlns:r="http://schemas.openxmlformats.org/officeDocument/2006/relationships" xmlns:w="http://schemas.openxmlformats.org/wordprocessingml/2006/main" xmlns:w14="http://schemas.microsoft.com/office/word/2010/wordml" xmlns:w15="http://schemas.microsoft.com/office/word/2012/wordml" xmlns:w16cex="http://schemas.microsoft.com/office/word/2018/wordml/cex" xmlns:w16cid="http://schemas.microsoft.com/office/word/2016/wordml/cid" xmlns:w16="http://schemas.microsoft.com/office/word/2018/wordml" xmlns:w16du="http://schemas.microsoft.com/office/word/2023/wordml/word16du" xmlns:w16sdtdh="http://schemas.microsoft.com/office/word/2020/wordml/sdtdatahash" xmlns:w16sdtfl="http://schemas.microsoft.com/office/word/2024/wordml/sdtformatlock" xmlns:w16se="http://schemas.microsoft.com/office/word/2015/wordml/symex" mc:Ignorable="w14 w15 w16se w16cid w16 w16cex w16sdtdh w16sdtfl w16du">
   <w:docDefaults>
     <w:rPrDefault>
       <w:rPr>

</xml_diff>